<commit_message>
알고리즘 정리 // heap_2 start
</commit_message>
<xml_diff>
--- a/PythonPriatice/Data Structure.docx
+++ b/PythonPriatice/Data Structure.docx
@@ -25,7 +25,7 @@
                     </pic:cNvPicPr>
                   </pic:nvPicPr>
                   <pic:blipFill>
-                    <a:blip r:embed="rId4">
+                    <a:blip r:embed="rId5">
                       <a:extLst>
                         <a:ext uri="{28A0092B-C50C-407E-A947-70E740481C1C}">
                           <a14:useLocalDpi xmlns:a14="http://schemas.microsoft.com/office/drawing/2010/main" val="0"/>
@@ -524,6 +524,8 @@
         </w:rPr>
         <w:t>(Sibling): 같은 부모를 갖는 노드</w:t>
       </w:r>
+      <w:bookmarkStart w:id="0" w:name="_GoBack"/>
+      <w:bookmarkEnd w:id="0"/>
     </w:p>
     <w:p>
       <w:pPr>
@@ -770,7 +772,7 @@
                     </pic:cNvPicPr>
                   </pic:nvPicPr>
                   <pic:blipFill>
-                    <a:blip r:embed="rId5">
+                    <a:blip r:embed="rId6">
                       <a:extLst>
                         <a:ext uri="{28A0092B-C50C-407E-A947-70E740481C1C}">
                           <a14:useLocalDpi xmlns:a14="http://schemas.microsoft.com/office/drawing/2010/main" val="0"/>
@@ -1275,7 +1277,7 @@
                     </pic:cNvPicPr>
                   </pic:nvPicPr>
                   <pic:blipFill>
-                    <a:blip r:embed="rId6">
+                    <a:blip r:embed="rId7">
                       <a:extLst>
                         <a:ext uri="{28A0092B-C50C-407E-A947-70E740481C1C}">
                           <a14:useLocalDpi xmlns:a14="http://schemas.microsoft.com/office/drawing/2010/main" val="0"/>
@@ -1399,7 +1401,7 @@
                     </pic:cNvPicPr>
                   </pic:nvPicPr>
                   <pic:blipFill>
-                    <a:blip r:embed="rId7">
+                    <a:blip r:embed="rId8">
                       <a:extLst>
                         <a:ext uri="{28A0092B-C50C-407E-A947-70E740481C1C}">
                           <a14:useLocalDpi xmlns:a14="http://schemas.microsoft.com/office/drawing/2010/main" val="0"/>
@@ -1752,11 +1754,6 @@
       </w:r>
     </w:p>
     <w:p>
-      <w:pPr>
-        <w:rPr>
-          <w:rFonts w:hint="eastAsia"/>
-        </w:rPr>
-      </w:pPr>
       <w:r>
         <w:t xml:space="preserve">* </w:t>
       </w:r>
@@ -1873,11 +1870,6 @@
       </w:r>
     </w:p>
     <w:p>
-      <w:pPr>
-        <w:rPr>
-          <w:rFonts w:hint="eastAsia"/>
-        </w:rPr>
-      </w:pPr>
       <w:r>
         <w:t>bitmask = []</w:t>
       </w:r>
@@ -1891,17 +1883,10 @@
       </w:r>
       <w:r>
         <w:br/>
-      </w:r>
-      <w:r>
         <w:t>bitmask.append(1&lt;&lt;n)</w:t>
       </w:r>
     </w:p>
     <w:p>
-      <w:pPr>
-        <w:rPr>
-          <w:rFonts w:hint="eastAsia"/>
-        </w:rPr>
-      </w:pPr>
       <w:r>
         <w:br/>
       </w:r>
@@ -1927,7 +1912,7 @@
                     </pic:cNvPicPr>
                   </pic:nvPicPr>
                   <pic:blipFill>
-                    <a:blip r:embed="rId8">
+                    <a:blip r:embed="rId9">
                       <a:extLst>
                         <a:ext uri="{28A0092B-C50C-407E-A947-70E740481C1C}">
                           <a14:useLocalDpi xmlns:a14="http://schemas.microsoft.com/office/drawing/2010/main" val="0"/>
@@ -2063,11 +2048,6 @@
       </w:r>
     </w:p>
     <w:p>
-      <w:pPr>
-        <w:rPr>
-          <w:rFonts w:hint="eastAsia"/>
-        </w:rPr>
-      </w:pPr>
       <w:r>
         <w:t>* n</w:t>
       </w:r>
@@ -2348,8 +2328,6 @@
           <w:color w:val="000000" w:themeColor="text1"/>
         </w:rPr>
       </w:pPr>
-      <w:bookmarkStart w:id="0" w:name="_GoBack"/>
-      <w:bookmarkEnd w:id="0"/>
       <w:r>
         <w:rPr>
           <w:b/>
@@ -2377,13 +2355,7 @@
         <w:rPr>
           <w:rFonts w:hint="eastAsia"/>
         </w:rPr>
-        <w:t xml:space="preserve">* 주요 자료형 set() - </w:t>
-      </w:r>
-      <w:r>
-        <w:rPr>
-          <w:rFonts w:hint="eastAsia"/>
-        </w:rPr>
-        <w:t>순서가</w:t>
+        <w:t>* 주요 자료형 set() - 순서가</w:t>
       </w:r>
       <w:r>
         <w:t xml:space="preserve"> 없고 중복을 허용하지 않는다는 특징을 가진다. </w:t>
@@ -2396,9 +2368,6 @@
         <w:autoSpaceDE/>
         <w:autoSpaceDN/>
         <w:ind w:left="100" w:hangingChars="50" w:hanging="100"/>
-        <w:rPr>
-          <w:rFonts w:hint="eastAsia"/>
-        </w:rPr>
       </w:pPr>
       <w:r>
         <w:t>*set1 = set([1,2,3])</w:t>
@@ -2427,8 +2396,6 @@
       </w:r>
       <w:r>
         <w:br/>
-      </w:r>
-      <w:r>
         <w:t>set([' ', 'C', 'e', 'g', 'M', 'c', 'o', 'n', 'r'])</w:t>
       </w:r>
     </w:p>
@@ -2439,9 +2406,6 @@
         <w:autoSpaceDE/>
         <w:autoSpaceDN/>
         <w:ind w:left="100" w:hangingChars="50" w:hanging="100"/>
-        <w:rPr>
-          <w:rFonts w:hint="eastAsia"/>
-        </w:rPr>
       </w:pPr>
       <w:r>
         <w:rPr>
@@ -2524,8 +2488,11 @@
     </w:p>
     <w:p>
       <w:pPr>
-        <w:rPr>
-          <w:rFonts w:hint="eastAsia"/>
+        <w:widowControl/>
+        <w:wordWrap/>
+        <w:autoSpaceDE/>
+        <w:autoSpaceDN/>
+        <w:rPr>
           <w:color w:val="FF0000"/>
         </w:rPr>
       </w:pPr>
@@ -2535,14 +2502,3830 @@
           <w:color w:val="FF0000"/>
         </w:rPr>
         <w:lastRenderedPageBreak/>
-        <w:t>탐욕법(</w:t>
-      </w:r>
-      <w:r>
-        <w:rPr>
+        <w:t>정렬</w:t>
+      </w:r>
+      <w:r>
+        <w:rPr>
+          <w:rFonts w:hint="eastAsia"/>
           <w:color w:val="FF0000"/>
         </w:rPr>
-        <w:t>Greedy)</w:t>
-      </w:r>
+        <w:t>(코드 참고)</w:t>
+      </w:r>
+    </w:p>
+    <w:tbl>
+      <w:tblPr>
+        <w:tblW w:w="7680" w:type="dxa"/>
+        <w:shd w:val="clear" w:color="auto" w:fill="FDFDFD"/>
+        <w:tblCellMar>
+          <w:left w:w="0" w:type="dxa"/>
+          <w:right w:w="0" w:type="dxa"/>
+        </w:tblCellMar>
+        <w:tblLook w:val="04A0" w:firstRow="1" w:lastRow="0" w:firstColumn="1" w:lastColumn="0" w:noHBand="0" w:noVBand="1"/>
+      </w:tblPr>
+      <w:tblGrid>
+        <w:gridCol w:w="1503"/>
+        <w:gridCol w:w="1150"/>
+        <w:gridCol w:w="2329"/>
+        <w:gridCol w:w="1198"/>
+        <w:gridCol w:w="1500"/>
+      </w:tblGrid>
+      <w:tr>
+        <w:trPr>
+          <w:tblHeader/>
+        </w:trPr>
+        <w:tc>
+          <w:tcPr>
+            <w:tcW w:w="0" w:type="auto"/>
+            <w:tcBorders>
+              <w:top w:val="single" w:sz="6" w:space="0" w:color="CCCCCC"/>
+              <w:left w:val="single" w:sz="6" w:space="0" w:color="CCCCCC"/>
+              <w:bottom w:val="single" w:sz="6" w:space="0" w:color="CCCCCC"/>
+              <w:right w:val="single" w:sz="6" w:space="0" w:color="CCCCCC"/>
+            </w:tcBorders>
+            <w:shd w:val="clear" w:color="auto" w:fill="F8F8F8"/>
+            <w:tcMar>
+              <w:top w:w="90" w:type="dxa"/>
+              <w:left w:w="90" w:type="dxa"/>
+              <w:bottom w:w="90" w:type="dxa"/>
+              <w:right w:w="90" w:type="dxa"/>
+            </w:tcMar>
+            <w:vAlign w:val="center"/>
+            <w:hideMark/>
+          </w:tcPr>
+          <w:p>
+            <w:pPr>
+              <w:widowControl/>
+              <w:wordWrap/>
+              <w:autoSpaceDE/>
+              <w:autoSpaceDN/>
+              <w:spacing w:after="0" w:line="240" w:lineRule="auto"/>
+              <w:jc w:val="center"/>
+              <w:rPr>
+                <w:rFonts w:ascii="Arial" w:eastAsia="굴림" w:hAnsi="Arial" w:cs="Arial"/>
+                <w:b/>
+                <w:bCs/>
+                <w:color w:val="000000"/>
+                <w:kern w:val="0"/>
+                <w:szCs w:val="20"/>
+              </w:rPr>
+            </w:pPr>
+            <w:r>
+              <w:rPr>
+                <w:rFonts w:ascii="Arial" w:eastAsia="굴림" w:hAnsi="Arial" w:cs="Arial"/>
+                <w:b/>
+                <w:bCs/>
+                <w:color w:val="000000"/>
+                <w:kern w:val="0"/>
+                <w:szCs w:val="20"/>
+              </w:rPr>
+              <w:t>Name</w:t>
+            </w:r>
+          </w:p>
+        </w:tc>
+        <w:tc>
+          <w:tcPr>
+            <w:tcW w:w="0" w:type="auto"/>
+            <w:tcBorders>
+              <w:top w:val="single" w:sz="6" w:space="0" w:color="CCCCCC"/>
+              <w:left w:val="single" w:sz="6" w:space="0" w:color="CCCCCC"/>
+              <w:bottom w:val="single" w:sz="6" w:space="0" w:color="CCCCCC"/>
+              <w:right w:val="single" w:sz="6" w:space="0" w:color="CCCCCC"/>
+            </w:tcBorders>
+            <w:shd w:val="clear" w:color="auto" w:fill="F8F8F8"/>
+            <w:tcMar>
+              <w:top w:w="90" w:type="dxa"/>
+              <w:left w:w="90" w:type="dxa"/>
+              <w:bottom w:w="90" w:type="dxa"/>
+              <w:right w:w="90" w:type="dxa"/>
+            </w:tcMar>
+            <w:vAlign w:val="center"/>
+            <w:hideMark/>
+          </w:tcPr>
+          <w:p>
+            <w:pPr>
+              <w:widowControl/>
+              <w:wordWrap/>
+              <w:autoSpaceDE/>
+              <w:autoSpaceDN/>
+              <w:spacing w:after="0" w:line="240" w:lineRule="auto"/>
+              <w:jc w:val="center"/>
+              <w:rPr>
+                <w:rFonts w:ascii="Arial" w:eastAsia="굴림" w:hAnsi="Arial" w:cs="Arial"/>
+                <w:b/>
+                <w:bCs/>
+                <w:color w:val="000000"/>
+                <w:kern w:val="0"/>
+                <w:szCs w:val="20"/>
+              </w:rPr>
+            </w:pPr>
+            <w:r>
+              <w:rPr>
+                <w:rFonts w:ascii="Arial" w:eastAsia="굴림" w:hAnsi="Arial" w:cs="Arial"/>
+                <w:b/>
+                <w:bCs/>
+                <w:color w:val="000000"/>
+                <w:kern w:val="0"/>
+                <w:szCs w:val="20"/>
+              </w:rPr>
+              <w:t>Best</w:t>
+            </w:r>
+          </w:p>
+        </w:tc>
+        <w:tc>
+          <w:tcPr>
+            <w:tcW w:w="0" w:type="auto"/>
+            <w:tcBorders>
+              <w:top w:val="single" w:sz="6" w:space="0" w:color="CCCCCC"/>
+              <w:left w:val="single" w:sz="6" w:space="0" w:color="CCCCCC"/>
+              <w:bottom w:val="single" w:sz="6" w:space="0" w:color="CCCCCC"/>
+              <w:right w:val="single" w:sz="6" w:space="0" w:color="CCCCCC"/>
+            </w:tcBorders>
+            <w:shd w:val="clear" w:color="auto" w:fill="F8F8F8"/>
+            <w:tcMar>
+              <w:top w:w="90" w:type="dxa"/>
+              <w:left w:w="90" w:type="dxa"/>
+              <w:bottom w:w="90" w:type="dxa"/>
+              <w:right w:w="90" w:type="dxa"/>
+            </w:tcMar>
+            <w:vAlign w:val="center"/>
+            <w:hideMark/>
+          </w:tcPr>
+          <w:p>
+            <w:pPr>
+              <w:widowControl/>
+              <w:wordWrap/>
+              <w:autoSpaceDE/>
+              <w:autoSpaceDN/>
+              <w:spacing w:after="0" w:line="240" w:lineRule="auto"/>
+              <w:jc w:val="center"/>
+              <w:rPr>
+                <w:rFonts w:ascii="Arial" w:eastAsia="굴림" w:hAnsi="Arial" w:cs="Arial"/>
+                <w:b/>
+                <w:bCs/>
+                <w:color w:val="000000"/>
+                <w:kern w:val="0"/>
+                <w:szCs w:val="20"/>
+              </w:rPr>
+            </w:pPr>
+            <w:r>
+              <w:rPr>
+                <w:rFonts w:ascii="Arial" w:eastAsia="굴림" w:hAnsi="Arial" w:cs="Arial"/>
+                <w:b/>
+                <w:bCs/>
+                <w:color w:val="000000"/>
+                <w:kern w:val="0"/>
+                <w:szCs w:val="20"/>
+              </w:rPr>
+              <w:t>Worst</w:t>
+            </w:r>
+          </w:p>
+        </w:tc>
+        <w:tc>
+          <w:tcPr>
+            <w:tcW w:w="0" w:type="auto"/>
+            <w:tcBorders>
+              <w:top w:val="single" w:sz="6" w:space="0" w:color="CCCCCC"/>
+              <w:left w:val="single" w:sz="6" w:space="0" w:color="CCCCCC"/>
+              <w:bottom w:val="single" w:sz="6" w:space="0" w:color="CCCCCC"/>
+              <w:right w:val="single" w:sz="6" w:space="0" w:color="CCCCCC"/>
+            </w:tcBorders>
+            <w:shd w:val="clear" w:color="auto" w:fill="F8F8F8"/>
+            <w:tcMar>
+              <w:top w:w="90" w:type="dxa"/>
+              <w:left w:w="90" w:type="dxa"/>
+              <w:bottom w:w="90" w:type="dxa"/>
+              <w:right w:w="90" w:type="dxa"/>
+            </w:tcMar>
+            <w:vAlign w:val="center"/>
+            <w:hideMark/>
+          </w:tcPr>
+          <w:p>
+            <w:pPr>
+              <w:widowControl/>
+              <w:wordWrap/>
+              <w:autoSpaceDE/>
+              <w:autoSpaceDN/>
+              <w:spacing w:after="0" w:line="240" w:lineRule="auto"/>
+              <w:jc w:val="center"/>
+              <w:rPr>
+                <w:rFonts w:ascii="Arial" w:eastAsia="굴림" w:hAnsi="Arial" w:cs="Arial"/>
+                <w:b/>
+                <w:bCs/>
+                <w:color w:val="000000"/>
+                <w:kern w:val="0"/>
+                <w:szCs w:val="20"/>
+              </w:rPr>
+            </w:pPr>
+            <w:r>
+              <w:rPr>
+                <w:rFonts w:ascii="Arial" w:eastAsia="굴림" w:hAnsi="Arial" w:cs="Arial"/>
+                <w:b/>
+                <w:bCs/>
+                <w:color w:val="000000"/>
+                <w:kern w:val="0"/>
+                <w:szCs w:val="20"/>
+              </w:rPr>
+              <w:t>Stable</w:t>
+            </w:r>
+          </w:p>
+        </w:tc>
+        <w:tc>
+          <w:tcPr>
+            <w:tcW w:w="0" w:type="auto"/>
+            <w:tcBorders>
+              <w:top w:val="single" w:sz="6" w:space="0" w:color="CCCCCC"/>
+              <w:left w:val="single" w:sz="6" w:space="0" w:color="CCCCCC"/>
+              <w:bottom w:val="single" w:sz="6" w:space="0" w:color="CCCCCC"/>
+              <w:right w:val="single" w:sz="6" w:space="0" w:color="CCCCCC"/>
+            </w:tcBorders>
+            <w:shd w:val="clear" w:color="auto" w:fill="F8F8F8"/>
+            <w:tcMar>
+              <w:top w:w="90" w:type="dxa"/>
+              <w:left w:w="90" w:type="dxa"/>
+              <w:bottom w:w="90" w:type="dxa"/>
+              <w:right w:w="90" w:type="dxa"/>
+            </w:tcMar>
+            <w:vAlign w:val="center"/>
+            <w:hideMark/>
+          </w:tcPr>
+          <w:p>
+            <w:pPr>
+              <w:widowControl/>
+              <w:wordWrap/>
+              <w:autoSpaceDE/>
+              <w:autoSpaceDN/>
+              <w:spacing w:after="0" w:line="240" w:lineRule="auto"/>
+              <w:jc w:val="center"/>
+              <w:rPr>
+                <w:rFonts w:ascii="Arial" w:eastAsia="굴림" w:hAnsi="Arial" w:cs="Arial"/>
+                <w:b/>
+                <w:bCs/>
+                <w:color w:val="000000"/>
+                <w:kern w:val="0"/>
+                <w:szCs w:val="20"/>
+              </w:rPr>
+            </w:pPr>
+            <w:r>
+              <w:rPr>
+                <w:rFonts w:ascii="Arial" w:eastAsia="굴림" w:hAnsi="Arial" w:cs="Arial"/>
+                <w:b/>
+                <w:bCs/>
+                <w:color w:val="000000"/>
+                <w:kern w:val="0"/>
+                <w:szCs w:val="20"/>
+              </w:rPr>
+              <w:t>Memory</w:t>
+            </w:r>
+          </w:p>
+        </w:tc>
+      </w:tr>
+      <w:tr>
+        <w:tc>
+          <w:tcPr>
+            <w:tcW w:w="0" w:type="auto"/>
+            <w:tcBorders>
+              <w:top w:val="single" w:sz="6" w:space="0" w:color="CCCCCC"/>
+              <w:left w:val="single" w:sz="6" w:space="0" w:color="CCCCCC"/>
+              <w:bottom w:val="single" w:sz="6" w:space="0" w:color="CCCCCC"/>
+              <w:right w:val="single" w:sz="6" w:space="0" w:color="CCCCCC"/>
+            </w:tcBorders>
+            <w:shd w:val="clear" w:color="auto" w:fill="FDFDFD"/>
+            <w:tcMar>
+              <w:top w:w="90" w:type="dxa"/>
+              <w:left w:w="90" w:type="dxa"/>
+              <w:bottom w:w="90" w:type="dxa"/>
+              <w:right w:w="90" w:type="dxa"/>
+            </w:tcMar>
+            <w:vAlign w:val="center"/>
+            <w:hideMark/>
+          </w:tcPr>
+          <w:p>
+            <w:pPr>
+              <w:widowControl/>
+              <w:wordWrap/>
+              <w:autoSpaceDE/>
+              <w:autoSpaceDN/>
+              <w:spacing w:after="0" w:line="240" w:lineRule="auto"/>
+              <w:jc w:val="center"/>
+              <w:rPr>
+                <w:rFonts w:ascii="Arial" w:eastAsia="굴림" w:hAnsi="Arial" w:cs="Arial"/>
+                <w:color w:val="000000"/>
+                <w:kern w:val="0"/>
+                <w:szCs w:val="20"/>
+              </w:rPr>
+            </w:pPr>
+            <w:r>
+              <w:rPr>
+                <w:rFonts w:ascii="Arial" w:eastAsia="굴림" w:hAnsi="Arial" w:cs="Arial"/>
+                <w:color w:val="000000"/>
+                <w:kern w:val="0"/>
+                <w:szCs w:val="20"/>
+              </w:rPr>
+              <w:t>버블정렬</w:t>
+            </w:r>
+          </w:p>
+        </w:tc>
+        <w:tc>
+          <w:tcPr>
+            <w:tcW w:w="0" w:type="auto"/>
+            <w:tcBorders>
+              <w:top w:val="single" w:sz="6" w:space="0" w:color="CCCCCC"/>
+              <w:left w:val="single" w:sz="6" w:space="0" w:color="CCCCCC"/>
+              <w:bottom w:val="single" w:sz="6" w:space="0" w:color="CCCCCC"/>
+              <w:right w:val="single" w:sz="6" w:space="0" w:color="CCCCCC"/>
+            </w:tcBorders>
+            <w:shd w:val="clear" w:color="auto" w:fill="FDFDFD"/>
+            <w:tcMar>
+              <w:top w:w="90" w:type="dxa"/>
+              <w:left w:w="90" w:type="dxa"/>
+              <w:bottom w:w="90" w:type="dxa"/>
+              <w:right w:w="90" w:type="dxa"/>
+            </w:tcMar>
+            <w:vAlign w:val="center"/>
+            <w:hideMark/>
+          </w:tcPr>
+          <w:p>
+            <w:pPr>
+              <w:widowControl/>
+              <w:wordWrap/>
+              <w:autoSpaceDE/>
+              <w:autoSpaceDN/>
+              <w:spacing w:after="0" w:line="240" w:lineRule="auto"/>
+              <w:jc w:val="center"/>
+              <w:rPr>
+                <w:rFonts w:ascii="Arial" w:eastAsia="굴림" w:hAnsi="Arial" w:cs="Arial"/>
+                <w:color w:val="000000"/>
+                <w:kern w:val="0"/>
+                <w:szCs w:val="20"/>
+              </w:rPr>
+            </w:pPr>
+            <w:r>
+              <w:rPr>
+                <w:rFonts w:ascii="MathJax_Math-italic" w:eastAsia="굴림" w:hAnsi="MathJax_Math-italic" w:cs="Arial" w:hint="eastAsia"/>
+                <w:color w:val="000000"/>
+                <w:kern w:val="0"/>
+                <w:sz w:val="25"/>
+                <w:szCs w:val="25"/>
+                <w:bdr w:val="none" w:sz="0" w:space="0" w:color="auto" w:frame="1"/>
+              </w:rPr>
+              <w:t>n</w:t>
+            </w:r>
+          </w:p>
+        </w:tc>
+        <w:tc>
+          <w:tcPr>
+            <w:tcW w:w="0" w:type="auto"/>
+            <w:tcBorders>
+              <w:top w:val="single" w:sz="6" w:space="0" w:color="CCCCCC"/>
+              <w:left w:val="single" w:sz="6" w:space="0" w:color="CCCCCC"/>
+              <w:bottom w:val="single" w:sz="6" w:space="0" w:color="CCCCCC"/>
+              <w:right w:val="single" w:sz="6" w:space="0" w:color="CCCCCC"/>
+            </w:tcBorders>
+            <w:shd w:val="clear" w:color="auto" w:fill="FDFDFD"/>
+            <w:tcMar>
+              <w:top w:w="90" w:type="dxa"/>
+              <w:left w:w="90" w:type="dxa"/>
+              <w:bottom w:w="90" w:type="dxa"/>
+              <w:right w:w="90" w:type="dxa"/>
+            </w:tcMar>
+            <w:vAlign w:val="center"/>
+            <w:hideMark/>
+          </w:tcPr>
+          <w:p>
+            <w:pPr>
+              <w:widowControl/>
+              <w:wordWrap/>
+              <w:autoSpaceDE/>
+              <w:autoSpaceDN/>
+              <w:spacing w:after="0" w:line="240" w:lineRule="auto"/>
+              <w:jc w:val="center"/>
+              <w:rPr>
+                <w:rFonts w:ascii="Arial" w:eastAsia="굴림" w:hAnsi="Arial" w:cs="Arial"/>
+                <w:color w:val="000000"/>
+                <w:kern w:val="0"/>
+                <w:szCs w:val="20"/>
+              </w:rPr>
+            </w:pPr>
+            <w:r>
+              <w:rPr>
+                <w:rFonts w:ascii="MathJax_Math-italic" w:eastAsia="굴림" w:hAnsi="MathJax_Math-italic" w:cs="Arial"/>
+                <w:color w:val="000000"/>
+                <w:kern w:val="0"/>
+                <w:sz w:val="25"/>
+                <w:szCs w:val="25"/>
+                <w:bdr w:val="none" w:sz="0" w:space="0" w:color="auto" w:frame="1"/>
+              </w:rPr>
+              <w:t>n</w:t>
+            </w:r>
+            <w:r>
+              <w:rPr>
+                <w:rFonts w:ascii="MathJax_Math-italic" w:eastAsia="굴림" w:hAnsi="MathJax_Math-italic" w:cs="Arial"/>
+                <w:color w:val="000000"/>
+                <w:kern w:val="0"/>
+                <w:sz w:val="25"/>
+                <w:szCs w:val="25"/>
+                <w:bdr w:val="none" w:sz="0" w:space="0" w:color="auto" w:frame="1"/>
+              </w:rPr>
+              <w:t>^</w:t>
+            </w:r>
+            <w:r>
+              <w:rPr>
+                <w:rFonts w:ascii="MathJax_Main" w:eastAsia="굴림" w:hAnsi="MathJax_Main" w:cs="Arial"/>
+                <w:color w:val="000000"/>
+                <w:kern w:val="0"/>
+                <w:sz w:val="17"/>
+                <w:szCs w:val="17"/>
+                <w:bdr w:val="none" w:sz="0" w:space="0" w:color="auto" w:frame="1"/>
+              </w:rPr>
+              <w:t>2</w:t>
+            </w:r>
+          </w:p>
+        </w:tc>
+        <w:tc>
+          <w:tcPr>
+            <w:tcW w:w="0" w:type="auto"/>
+            <w:tcBorders>
+              <w:top w:val="single" w:sz="6" w:space="0" w:color="CCCCCC"/>
+              <w:left w:val="single" w:sz="6" w:space="0" w:color="CCCCCC"/>
+              <w:bottom w:val="single" w:sz="6" w:space="0" w:color="CCCCCC"/>
+              <w:right w:val="single" w:sz="6" w:space="0" w:color="CCCCCC"/>
+            </w:tcBorders>
+            <w:shd w:val="clear" w:color="auto" w:fill="FDFDFD"/>
+            <w:tcMar>
+              <w:top w:w="90" w:type="dxa"/>
+              <w:left w:w="90" w:type="dxa"/>
+              <w:bottom w:w="90" w:type="dxa"/>
+              <w:right w:w="90" w:type="dxa"/>
+            </w:tcMar>
+            <w:vAlign w:val="center"/>
+            <w:hideMark/>
+          </w:tcPr>
+          <w:p>
+            <w:pPr>
+              <w:widowControl/>
+              <w:wordWrap/>
+              <w:autoSpaceDE/>
+              <w:autoSpaceDN/>
+              <w:spacing w:after="0" w:line="240" w:lineRule="auto"/>
+              <w:jc w:val="center"/>
+              <w:rPr>
+                <w:rFonts w:ascii="Arial" w:eastAsia="굴림" w:hAnsi="Arial" w:cs="Arial"/>
+                <w:color w:val="000000"/>
+                <w:kern w:val="0"/>
+                <w:szCs w:val="20"/>
+              </w:rPr>
+            </w:pPr>
+            <w:r>
+              <w:rPr>
+                <w:rFonts w:ascii="Arial" w:eastAsia="굴림" w:hAnsi="Arial" w:cs="Arial"/>
+                <w:color w:val="000000"/>
+                <w:kern w:val="0"/>
+                <w:szCs w:val="20"/>
+              </w:rPr>
+              <w:t>True</w:t>
+            </w:r>
+          </w:p>
+        </w:tc>
+        <w:tc>
+          <w:tcPr>
+            <w:tcW w:w="0" w:type="auto"/>
+            <w:tcBorders>
+              <w:top w:val="single" w:sz="6" w:space="0" w:color="CCCCCC"/>
+              <w:left w:val="single" w:sz="6" w:space="0" w:color="CCCCCC"/>
+              <w:bottom w:val="single" w:sz="6" w:space="0" w:color="CCCCCC"/>
+              <w:right w:val="single" w:sz="6" w:space="0" w:color="CCCCCC"/>
+            </w:tcBorders>
+            <w:shd w:val="clear" w:color="auto" w:fill="FDFDFD"/>
+            <w:tcMar>
+              <w:top w:w="90" w:type="dxa"/>
+              <w:left w:w="90" w:type="dxa"/>
+              <w:bottom w:w="90" w:type="dxa"/>
+              <w:right w:w="90" w:type="dxa"/>
+            </w:tcMar>
+            <w:vAlign w:val="center"/>
+            <w:hideMark/>
+          </w:tcPr>
+          <w:p>
+            <w:pPr>
+              <w:widowControl/>
+              <w:wordWrap/>
+              <w:autoSpaceDE/>
+              <w:autoSpaceDN/>
+              <w:spacing w:after="0" w:line="240" w:lineRule="auto"/>
+              <w:jc w:val="center"/>
+              <w:rPr>
+                <w:rFonts w:ascii="Arial" w:eastAsia="굴림" w:hAnsi="Arial" w:cs="Arial"/>
+                <w:color w:val="000000"/>
+                <w:kern w:val="0"/>
+                <w:szCs w:val="20"/>
+              </w:rPr>
+            </w:pPr>
+            <w:r>
+              <w:rPr>
+                <w:rFonts w:ascii="Arial" w:eastAsia="굴림" w:hAnsi="Arial" w:cs="Arial"/>
+                <w:color w:val="000000"/>
+                <w:kern w:val="0"/>
+                <w:szCs w:val="20"/>
+              </w:rPr>
+              <w:t>1</w:t>
+            </w:r>
+          </w:p>
+        </w:tc>
+      </w:tr>
+      <w:tr>
+        <w:tc>
+          <w:tcPr>
+            <w:tcW w:w="0" w:type="auto"/>
+            <w:tcBorders>
+              <w:top w:val="single" w:sz="6" w:space="0" w:color="CCCCCC"/>
+              <w:left w:val="single" w:sz="6" w:space="0" w:color="CCCCCC"/>
+              <w:bottom w:val="single" w:sz="6" w:space="0" w:color="CCCCCC"/>
+              <w:right w:val="single" w:sz="6" w:space="0" w:color="CCCCCC"/>
+            </w:tcBorders>
+            <w:shd w:val="clear" w:color="auto" w:fill="FDFDFD"/>
+            <w:tcMar>
+              <w:top w:w="90" w:type="dxa"/>
+              <w:left w:w="90" w:type="dxa"/>
+              <w:bottom w:w="90" w:type="dxa"/>
+              <w:right w:w="90" w:type="dxa"/>
+            </w:tcMar>
+            <w:vAlign w:val="center"/>
+            <w:hideMark/>
+          </w:tcPr>
+          <w:p>
+            <w:pPr>
+              <w:widowControl/>
+              <w:wordWrap/>
+              <w:autoSpaceDE/>
+              <w:autoSpaceDN/>
+              <w:spacing w:after="0" w:line="240" w:lineRule="auto"/>
+              <w:jc w:val="center"/>
+              <w:rPr>
+                <w:rFonts w:ascii="Arial" w:eastAsia="굴림" w:hAnsi="Arial" w:cs="Arial"/>
+                <w:color w:val="000000"/>
+                <w:kern w:val="0"/>
+                <w:szCs w:val="20"/>
+              </w:rPr>
+            </w:pPr>
+            <w:r>
+              <w:rPr>
+                <w:rFonts w:ascii="Arial" w:eastAsia="굴림" w:hAnsi="Arial" w:cs="Arial"/>
+                <w:color w:val="000000"/>
+                <w:kern w:val="0"/>
+                <w:szCs w:val="20"/>
+              </w:rPr>
+              <w:t>선택정렬</w:t>
+            </w:r>
+          </w:p>
+        </w:tc>
+        <w:tc>
+          <w:tcPr>
+            <w:tcW w:w="0" w:type="auto"/>
+            <w:tcBorders>
+              <w:top w:val="single" w:sz="6" w:space="0" w:color="CCCCCC"/>
+              <w:left w:val="single" w:sz="6" w:space="0" w:color="CCCCCC"/>
+              <w:bottom w:val="single" w:sz="6" w:space="0" w:color="CCCCCC"/>
+              <w:right w:val="single" w:sz="6" w:space="0" w:color="CCCCCC"/>
+            </w:tcBorders>
+            <w:shd w:val="clear" w:color="auto" w:fill="FDFDFD"/>
+            <w:tcMar>
+              <w:top w:w="90" w:type="dxa"/>
+              <w:left w:w="90" w:type="dxa"/>
+              <w:bottom w:w="90" w:type="dxa"/>
+              <w:right w:w="90" w:type="dxa"/>
+            </w:tcMar>
+            <w:vAlign w:val="center"/>
+            <w:hideMark/>
+          </w:tcPr>
+          <w:p>
+            <w:pPr>
+              <w:widowControl/>
+              <w:wordWrap/>
+              <w:autoSpaceDE/>
+              <w:autoSpaceDN/>
+              <w:spacing w:after="0" w:line="240" w:lineRule="auto"/>
+              <w:jc w:val="center"/>
+              <w:rPr>
+                <w:rFonts w:ascii="Arial" w:eastAsia="굴림" w:hAnsi="Arial" w:cs="Arial"/>
+                <w:color w:val="000000"/>
+                <w:kern w:val="0"/>
+                <w:szCs w:val="20"/>
+              </w:rPr>
+            </w:pPr>
+            <w:r>
+              <w:rPr>
+                <w:rFonts w:ascii="MathJax_Math-italic" w:eastAsia="굴림" w:hAnsi="MathJax_Math-italic" w:cs="Arial" w:hint="eastAsia"/>
+                <w:color w:val="000000"/>
+                <w:kern w:val="0"/>
+                <w:sz w:val="25"/>
+                <w:szCs w:val="25"/>
+                <w:bdr w:val="none" w:sz="0" w:space="0" w:color="auto" w:frame="1"/>
+              </w:rPr>
+              <w:t>n</w:t>
+            </w:r>
+            <w:r>
+              <w:rPr>
+                <w:rFonts w:ascii="Arial" w:eastAsia="굴림" w:hAnsi="Arial" w:cs="Arial"/>
+                <w:color w:val="000000"/>
+                <w:kern w:val="0"/>
+                <w:szCs w:val="20"/>
+                <w:bdr w:val="none" w:sz="0" w:space="0" w:color="auto" w:frame="1"/>
+              </w:rPr>
+              <w:t>^</w:t>
+            </w:r>
+            <w:r>
+              <w:rPr>
+                <w:rFonts w:ascii="MathJax_Main" w:eastAsia="굴림" w:hAnsi="MathJax_Main" w:cs="Arial"/>
+                <w:color w:val="000000"/>
+                <w:kern w:val="0"/>
+                <w:sz w:val="17"/>
+                <w:szCs w:val="17"/>
+                <w:bdr w:val="none" w:sz="0" w:space="0" w:color="auto" w:frame="1"/>
+              </w:rPr>
+              <w:t>2</w:t>
+            </w:r>
+          </w:p>
+        </w:tc>
+        <w:tc>
+          <w:tcPr>
+            <w:tcW w:w="0" w:type="auto"/>
+            <w:tcBorders>
+              <w:top w:val="single" w:sz="6" w:space="0" w:color="CCCCCC"/>
+              <w:left w:val="single" w:sz="6" w:space="0" w:color="CCCCCC"/>
+              <w:bottom w:val="single" w:sz="6" w:space="0" w:color="CCCCCC"/>
+              <w:right w:val="single" w:sz="6" w:space="0" w:color="CCCCCC"/>
+            </w:tcBorders>
+            <w:shd w:val="clear" w:color="auto" w:fill="FDFDFD"/>
+            <w:tcMar>
+              <w:top w:w="90" w:type="dxa"/>
+              <w:left w:w="90" w:type="dxa"/>
+              <w:bottom w:w="90" w:type="dxa"/>
+              <w:right w:w="90" w:type="dxa"/>
+            </w:tcMar>
+            <w:vAlign w:val="center"/>
+            <w:hideMark/>
+          </w:tcPr>
+          <w:p>
+            <w:pPr>
+              <w:widowControl/>
+              <w:wordWrap/>
+              <w:autoSpaceDE/>
+              <w:autoSpaceDN/>
+              <w:spacing w:after="0" w:line="240" w:lineRule="auto"/>
+              <w:jc w:val="center"/>
+              <w:rPr>
+                <w:rFonts w:ascii="Arial" w:eastAsia="굴림" w:hAnsi="Arial" w:cs="Arial"/>
+                <w:color w:val="000000"/>
+                <w:kern w:val="0"/>
+                <w:szCs w:val="20"/>
+              </w:rPr>
+            </w:pPr>
+            <w:r>
+              <w:rPr>
+                <w:rFonts w:ascii="MathJax_Math-italic" w:eastAsia="굴림" w:hAnsi="MathJax_Math-italic" w:cs="Arial"/>
+                <w:color w:val="000000"/>
+                <w:kern w:val="0"/>
+                <w:sz w:val="25"/>
+                <w:szCs w:val="25"/>
+                <w:bdr w:val="none" w:sz="0" w:space="0" w:color="auto" w:frame="1"/>
+              </w:rPr>
+              <w:t>n</w:t>
+            </w:r>
+            <w:r>
+              <w:rPr>
+                <w:rFonts w:ascii="MathJax_Math-italic" w:eastAsia="굴림" w:hAnsi="MathJax_Math-italic" w:cs="Arial"/>
+                <w:color w:val="000000"/>
+                <w:kern w:val="0"/>
+                <w:sz w:val="25"/>
+                <w:szCs w:val="25"/>
+                <w:bdr w:val="none" w:sz="0" w:space="0" w:color="auto" w:frame="1"/>
+              </w:rPr>
+              <w:t>^</w:t>
+            </w:r>
+            <w:r>
+              <w:rPr>
+                <w:rFonts w:ascii="MathJax_Main" w:eastAsia="굴림" w:hAnsi="MathJax_Main" w:cs="Arial"/>
+                <w:color w:val="000000"/>
+                <w:kern w:val="0"/>
+                <w:sz w:val="17"/>
+                <w:szCs w:val="17"/>
+                <w:bdr w:val="none" w:sz="0" w:space="0" w:color="auto" w:frame="1"/>
+              </w:rPr>
+              <w:t>2</w:t>
+            </w:r>
+          </w:p>
+        </w:tc>
+        <w:tc>
+          <w:tcPr>
+            <w:tcW w:w="0" w:type="auto"/>
+            <w:tcBorders>
+              <w:top w:val="single" w:sz="6" w:space="0" w:color="CCCCCC"/>
+              <w:left w:val="single" w:sz="6" w:space="0" w:color="CCCCCC"/>
+              <w:bottom w:val="single" w:sz="6" w:space="0" w:color="CCCCCC"/>
+              <w:right w:val="single" w:sz="6" w:space="0" w:color="CCCCCC"/>
+            </w:tcBorders>
+            <w:shd w:val="clear" w:color="auto" w:fill="FDFDFD"/>
+            <w:tcMar>
+              <w:top w:w="90" w:type="dxa"/>
+              <w:left w:w="90" w:type="dxa"/>
+              <w:bottom w:w="90" w:type="dxa"/>
+              <w:right w:w="90" w:type="dxa"/>
+            </w:tcMar>
+            <w:vAlign w:val="center"/>
+            <w:hideMark/>
+          </w:tcPr>
+          <w:p>
+            <w:pPr>
+              <w:widowControl/>
+              <w:wordWrap/>
+              <w:autoSpaceDE/>
+              <w:autoSpaceDN/>
+              <w:spacing w:after="0" w:line="240" w:lineRule="auto"/>
+              <w:jc w:val="center"/>
+              <w:rPr>
+                <w:rFonts w:ascii="Arial" w:eastAsia="굴림" w:hAnsi="Arial" w:cs="Arial"/>
+                <w:color w:val="000000"/>
+                <w:kern w:val="0"/>
+                <w:szCs w:val="20"/>
+              </w:rPr>
+            </w:pPr>
+            <w:r>
+              <w:rPr>
+                <w:rFonts w:ascii="Arial" w:eastAsia="굴림" w:hAnsi="Arial" w:cs="Arial"/>
+                <w:color w:val="000000"/>
+                <w:kern w:val="0"/>
+                <w:szCs w:val="20"/>
+              </w:rPr>
+              <w:t>False</w:t>
+            </w:r>
+          </w:p>
+        </w:tc>
+        <w:tc>
+          <w:tcPr>
+            <w:tcW w:w="0" w:type="auto"/>
+            <w:tcBorders>
+              <w:top w:val="single" w:sz="6" w:space="0" w:color="CCCCCC"/>
+              <w:left w:val="single" w:sz="6" w:space="0" w:color="CCCCCC"/>
+              <w:bottom w:val="single" w:sz="6" w:space="0" w:color="CCCCCC"/>
+              <w:right w:val="single" w:sz="6" w:space="0" w:color="CCCCCC"/>
+            </w:tcBorders>
+            <w:shd w:val="clear" w:color="auto" w:fill="FDFDFD"/>
+            <w:tcMar>
+              <w:top w:w="90" w:type="dxa"/>
+              <w:left w:w="90" w:type="dxa"/>
+              <w:bottom w:w="90" w:type="dxa"/>
+              <w:right w:w="90" w:type="dxa"/>
+            </w:tcMar>
+            <w:vAlign w:val="center"/>
+            <w:hideMark/>
+          </w:tcPr>
+          <w:p>
+            <w:pPr>
+              <w:widowControl/>
+              <w:wordWrap/>
+              <w:autoSpaceDE/>
+              <w:autoSpaceDN/>
+              <w:spacing w:after="0" w:line="240" w:lineRule="auto"/>
+              <w:jc w:val="center"/>
+              <w:rPr>
+                <w:rFonts w:ascii="Arial" w:eastAsia="굴림" w:hAnsi="Arial" w:cs="Arial"/>
+                <w:color w:val="000000"/>
+                <w:kern w:val="0"/>
+                <w:szCs w:val="20"/>
+              </w:rPr>
+            </w:pPr>
+            <w:r>
+              <w:rPr>
+                <w:rFonts w:ascii="Arial" w:eastAsia="굴림" w:hAnsi="Arial" w:cs="Arial"/>
+                <w:color w:val="000000"/>
+                <w:kern w:val="0"/>
+                <w:szCs w:val="20"/>
+              </w:rPr>
+              <w:t>1</w:t>
+            </w:r>
+          </w:p>
+        </w:tc>
+      </w:tr>
+      <w:tr>
+        <w:tc>
+          <w:tcPr>
+            <w:tcW w:w="0" w:type="auto"/>
+            <w:tcBorders>
+              <w:top w:val="single" w:sz="6" w:space="0" w:color="CCCCCC"/>
+              <w:left w:val="single" w:sz="6" w:space="0" w:color="CCCCCC"/>
+              <w:bottom w:val="single" w:sz="6" w:space="0" w:color="CCCCCC"/>
+              <w:right w:val="single" w:sz="6" w:space="0" w:color="CCCCCC"/>
+            </w:tcBorders>
+            <w:shd w:val="clear" w:color="auto" w:fill="FDFDFD"/>
+            <w:tcMar>
+              <w:top w:w="90" w:type="dxa"/>
+              <w:left w:w="90" w:type="dxa"/>
+              <w:bottom w:w="90" w:type="dxa"/>
+              <w:right w:w="90" w:type="dxa"/>
+            </w:tcMar>
+            <w:vAlign w:val="center"/>
+            <w:hideMark/>
+          </w:tcPr>
+          <w:p>
+            <w:pPr>
+              <w:widowControl/>
+              <w:wordWrap/>
+              <w:autoSpaceDE/>
+              <w:autoSpaceDN/>
+              <w:spacing w:after="0" w:line="240" w:lineRule="auto"/>
+              <w:jc w:val="center"/>
+              <w:rPr>
+                <w:rFonts w:ascii="Arial" w:eastAsia="굴림" w:hAnsi="Arial" w:cs="Arial"/>
+                <w:color w:val="000000"/>
+                <w:kern w:val="0"/>
+                <w:szCs w:val="20"/>
+              </w:rPr>
+            </w:pPr>
+            <w:r>
+              <w:rPr>
+                <w:rFonts w:ascii="Arial" w:eastAsia="굴림" w:hAnsi="Arial" w:cs="Arial"/>
+                <w:color w:val="000000"/>
+                <w:kern w:val="0"/>
+                <w:szCs w:val="20"/>
+              </w:rPr>
+              <w:t>삽입정렬</w:t>
+            </w:r>
+          </w:p>
+        </w:tc>
+        <w:tc>
+          <w:tcPr>
+            <w:tcW w:w="0" w:type="auto"/>
+            <w:tcBorders>
+              <w:top w:val="single" w:sz="6" w:space="0" w:color="CCCCCC"/>
+              <w:left w:val="single" w:sz="6" w:space="0" w:color="CCCCCC"/>
+              <w:bottom w:val="single" w:sz="6" w:space="0" w:color="CCCCCC"/>
+              <w:right w:val="single" w:sz="6" w:space="0" w:color="CCCCCC"/>
+            </w:tcBorders>
+            <w:shd w:val="clear" w:color="auto" w:fill="FDFDFD"/>
+            <w:tcMar>
+              <w:top w:w="90" w:type="dxa"/>
+              <w:left w:w="90" w:type="dxa"/>
+              <w:bottom w:w="90" w:type="dxa"/>
+              <w:right w:w="90" w:type="dxa"/>
+            </w:tcMar>
+            <w:vAlign w:val="center"/>
+            <w:hideMark/>
+          </w:tcPr>
+          <w:p>
+            <w:pPr>
+              <w:widowControl/>
+              <w:wordWrap/>
+              <w:autoSpaceDE/>
+              <w:autoSpaceDN/>
+              <w:spacing w:after="0" w:line="240" w:lineRule="auto"/>
+              <w:jc w:val="center"/>
+              <w:rPr>
+                <w:rFonts w:ascii="Arial" w:eastAsia="굴림" w:hAnsi="Arial" w:cs="Arial"/>
+                <w:color w:val="000000"/>
+                <w:kern w:val="0"/>
+                <w:szCs w:val="20"/>
+              </w:rPr>
+            </w:pPr>
+            <w:r>
+              <w:rPr>
+                <w:rFonts w:ascii="MathJax_Math-italic" w:eastAsia="굴림" w:hAnsi="MathJax_Math-italic" w:cs="Arial"/>
+                <w:color w:val="000000"/>
+                <w:kern w:val="0"/>
+                <w:sz w:val="25"/>
+                <w:szCs w:val="25"/>
+                <w:bdr w:val="none" w:sz="0" w:space="0" w:color="auto" w:frame="1"/>
+              </w:rPr>
+              <w:t>n</w:t>
+            </w:r>
+          </w:p>
+        </w:tc>
+        <w:tc>
+          <w:tcPr>
+            <w:tcW w:w="0" w:type="auto"/>
+            <w:tcBorders>
+              <w:top w:val="single" w:sz="6" w:space="0" w:color="CCCCCC"/>
+              <w:left w:val="single" w:sz="6" w:space="0" w:color="CCCCCC"/>
+              <w:bottom w:val="single" w:sz="6" w:space="0" w:color="CCCCCC"/>
+              <w:right w:val="single" w:sz="6" w:space="0" w:color="CCCCCC"/>
+            </w:tcBorders>
+            <w:shd w:val="clear" w:color="auto" w:fill="FDFDFD"/>
+            <w:tcMar>
+              <w:top w:w="90" w:type="dxa"/>
+              <w:left w:w="90" w:type="dxa"/>
+              <w:bottom w:w="90" w:type="dxa"/>
+              <w:right w:w="90" w:type="dxa"/>
+            </w:tcMar>
+            <w:vAlign w:val="center"/>
+            <w:hideMark/>
+          </w:tcPr>
+          <w:p>
+            <w:pPr>
+              <w:widowControl/>
+              <w:wordWrap/>
+              <w:autoSpaceDE/>
+              <w:autoSpaceDN/>
+              <w:spacing w:after="0" w:line="240" w:lineRule="auto"/>
+              <w:jc w:val="center"/>
+              <w:rPr>
+                <w:rFonts w:ascii="Arial" w:eastAsia="굴림" w:hAnsi="Arial" w:cs="Arial"/>
+                <w:color w:val="000000"/>
+                <w:kern w:val="0"/>
+                <w:szCs w:val="20"/>
+              </w:rPr>
+            </w:pPr>
+            <w:r>
+              <w:rPr>
+                <w:rFonts w:ascii="MathJax_Math-italic" w:eastAsia="굴림" w:hAnsi="MathJax_Math-italic" w:cs="Arial"/>
+                <w:color w:val="000000"/>
+                <w:kern w:val="0"/>
+                <w:sz w:val="25"/>
+                <w:szCs w:val="25"/>
+                <w:bdr w:val="none" w:sz="0" w:space="0" w:color="auto" w:frame="1"/>
+              </w:rPr>
+              <w:t>n</w:t>
+            </w:r>
+            <w:r>
+              <w:rPr>
+                <w:rFonts w:ascii="MathJax_Math-italic" w:eastAsia="굴림" w:hAnsi="MathJax_Math-italic" w:cs="Arial"/>
+                <w:color w:val="000000"/>
+                <w:kern w:val="0"/>
+                <w:sz w:val="25"/>
+                <w:szCs w:val="25"/>
+                <w:bdr w:val="none" w:sz="0" w:space="0" w:color="auto" w:frame="1"/>
+              </w:rPr>
+              <w:t>^</w:t>
+            </w:r>
+            <w:r>
+              <w:rPr>
+                <w:rFonts w:ascii="MathJax_Main" w:eastAsia="굴림" w:hAnsi="MathJax_Main" w:cs="Arial"/>
+                <w:color w:val="000000"/>
+                <w:kern w:val="0"/>
+                <w:sz w:val="17"/>
+                <w:szCs w:val="17"/>
+                <w:bdr w:val="none" w:sz="0" w:space="0" w:color="auto" w:frame="1"/>
+              </w:rPr>
+              <w:t>2</w:t>
+            </w:r>
+          </w:p>
+        </w:tc>
+        <w:tc>
+          <w:tcPr>
+            <w:tcW w:w="0" w:type="auto"/>
+            <w:tcBorders>
+              <w:top w:val="single" w:sz="6" w:space="0" w:color="CCCCCC"/>
+              <w:left w:val="single" w:sz="6" w:space="0" w:color="CCCCCC"/>
+              <w:bottom w:val="single" w:sz="6" w:space="0" w:color="CCCCCC"/>
+              <w:right w:val="single" w:sz="6" w:space="0" w:color="CCCCCC"/>
+            </w:tcBorders>
+            <w:shd w:val="clear" w:color="auto" w:fill="FDFDFD"/>
+            <w:tcMar>
+              <w:top w:w="90" w:type="dxa"/>
+              <w:left w:w="90" w:type="dxa"/>
+              <w:bottom w:w="90" w:type="dxa"/>
+              <w:right w:w="90" w:type="dxa"/>
+            </w:tcMar>
+            <w:vAlign w:val="center"/>
+            <w:hideMark/>
+          </w:tcPr>
+          <w:p>
+            <w:pPr>
+              <w:widowControl/>
+              <w:wordWrap/>
+              <w:autoSpaceDE/>
+              <w:autoSpaceDN/>
+              <w:spacing w:after="0" w:line="240" w:lineRule="auto"/>
+              <w:jc w:val="center"/>
+              <w:rPr>
+                <w:rFonts w:ascii="Arial" w:eastAsia="굴림" w:hAnsi="Arial" w:cs="Arial"/>
+                <w:color w:val="000000"/>
+                <w:kern w:val="0"/>
+                <w:szCs w:val="20"/>
+              </w:rPr>
+            </w:pPr>
+            <w:r>
+              <w:rPr>
+                <w:rFonts w:ascii="Arial" w:eastAsia="굴림" w:hAnsi="Arial" w:cs="Arial"/>
+                <w:color w:val="000000"/>
+                <w:kern w:val="0"/>
+                <w:szCs w:val="20"/>
+              </w:rPr>
+              <w:t>True</w:t>
+            </w:r>
+          </w:p>
+        </w:tc>
+        <w:tc>
+          <w:tcPr>
+            <w:tcW w:w="0" w:type="auto"/>
+            <w:tcBorders>
+              <w:top w:val="single" w:sz="6" w:space="0" w:color="CCCCCC"/>
+              <w:left w:val="single" w:sz="6" w:space="0" w:color="CCCCCC"/>
+              <w:bottom w:val="single" w:sz="6" w:space="0" w:color="CCCCCC"/>
+              <w:right w:val="single" w:sz="6" w:space="0" w:color="CCCCCC"/>
+            </w:tcBorders>
+            <w:shd w:val="clear" w:color="auto" w:fill="FDFDFD"/>
+            <w:tcMar>
+              <w:top w:w="90" w:type="dxa"/>
+              <w:left w:w="90" w:type="dxa"/>
+              <w:bottom w:w="90" w:type="dxa"/>
+              <w:right w:w="90" w:type="dxa"/>
+            </w:tcMar>
+            <w:vAlign w:val="center"/>
+            <w:hideMark/>
+          </w:tcPr>
+          <w:p>
+            <w:pPr>
+              <w:widowControl/>
+              <w:wordWrap/>
+              <w:autoSpaceDE/>
+              <w:autoSpaceDN/>
+              <w:spacing w:after="0" w:line="240" w:lineRule="auto"/>
+              <w:jc w:val="center"/>
+              <w:rPr>
+                <w:rFonts w:ascii="Arial" w:eastAsia="굴림" w:hAnsi="Arial" w:cs="Arial"/>
+                <w:color w:val="000000"/>
+                <w:kern w:val="0"/>
+                <w:szCs w:val="20"/>
+              </w:rPr>
+            </w:pPr>
+            <w:r>
+              <w:rPr>
+                <w:rFonts w:ascii="Arial" w:eastAsia="굴림" w:hAnsi="Arial" w:cs="Arial"/>
+                <w:color w:val="000000"/>
+                <w:kern w:val="0"/>
+                <w:szCs w:val="20"/>
+              </w:rPr>
+              <w:t>1</w:t>
+            </w:r>
+          </w:p>
+        </w:tc>
+      </w:tr>
+      <w:tr>
+        <w:tc>
+          <w:tcPr>
+            <w:tcW w:w="0" w:type="auto"/>
+            <w:tcBorders>
+              <w:top w:val="single" w:sz="6" w:space="0" w:color="CCCCCC"/>
+              <w:left w:val="single" w:sz="6" w:space="0" w:color="CCCCCC"/>
+              <w:bottom w:val="single" w:sz="6" w:space="0" w:color="CCCCCC"/>
+              <w:right w:val="single" w:sz="6" w:space="0" w:color="CCCCCC"/>
+            </w:tcBorders>
+            <w:shd w:val="clear" w:color="auto" w:fill="FDFDFD"/>
+            <w:tcMar>
+              <w:top w:w="90" w:type="dxa"/>
+              <w:left w:w="90" w:type="dxa"/>
+              <w:bottom w:w="90" w:type="dxa"/>
+              <w:right w:w="90" w:type="dxa"/>
+            </w:tcMar>
+            <w:vAlign w:val="center"/>
+            <w:hideMark/>
+          </w:tcPr>
+          <w:p>
+            <w:pPr>
+              <w:widowControl/>
+              <w:wordWrap/>
+              <w:autoSpaceDE/>
+              <w:autoSpaceDN/>
+              <w:spacing w:after="0" w:line="240" w:lineRule="auto"/>
+              <w:jc w:val="center"/>
+              <w:rPr>
+                <w:rFonts w:ascii="Arial" w:eastAsia="굴림" w:hAnsi="Arial" w:cs="Arial"/>
+                <w:color w:val="000000"/>
+                <w:kern w:val="0"/>
+                <w:szCs w:val="20"/>
+              </w:rPr>
+            </w:pPr>
+            <w:r>
+              <w:rPr>
+                <w:rFonts w:ascii="Arial" w:eastAsia="굴림" w:hAnsi="Arial" w:cs="Arial"/>
+                <w:color w:val="000000"/>
+                <w:kern w:val="0"/>
+                <w:szCs w:val="20"/>
+              </w:rPr>
+              <w:t>셸정렬</w:t>
+            </w:r>
+          </w:p>
+        </w:tc>
+        <w:tc>
+          <w:tcPr>
+            <w:tcW w:w="0" w:type="auto"/>
+            <w:tcBorders>
+              <w:top w:val="single" w:sz="6" w:space="0" w:color="CCCCCC"/>
+              <w:left w:val="single" w:sz="6" w:space="0" w:color="CCCCCC"/>
+              <w:bottom w:val="single" w:sz="6" w:space="0" w:color="CCCCCC"/>
+              <w:right w:val="single" w:sz="6" w:space="0" w:color="CCCCCC"/>
+            </w:tcBorders>
+            <w:shd w:val="clear" w:color="auto" w:fill="FDFDFD"/>
+            <w:tcMar>
+              <w:top w:w="90" w:type="dxa"/>
+              <w:left w:w="90" w:type="dxa"/>
+              <w:bottom w:w="90" w:type="dxa"/>
+              <w:right w:w="90" w:type="dxa"/>
+            </w:tcMar>
+            <w:vAlign w:val="center"/>
+            <w:hideMark/>
+          </w:tcPr>
+          <w:p>
+            <w:pPr>
+              <w:widowControl/>
+              <w:wordWrap/>
+              <w:autoSpaceDE/>
+              <w:autoSpaceDN/>
+              <w:spacing w:after="0" w:line="240" w:lineRule="auto"/>
+              <w:jc w:val="center"/>
+              <w:rPr>
+                <w:rFonts w:ascii="Arial" w:eastAsia="굴림" w:hAnsi="Arial" w:cs="Arial"/>
+                <w:color w:val="000000"/>
+                <w:kern w:val="0"/>
+                <w:szCs w:val="20"/>
+              </w:rPr>
+            </w:pPr>
+            <w:r>
+              <w:rPr>
+                <w:rFonts w:ascii="MathJax_Math-italic" w:eastAsia="굴림" w:hAnsi="MathJax_Math-italic" w:cs="Arial"/>
+                <w:color w:val="000000"/>
+                <w:kern w:val="0"/>
+                <w:sz w:val="25"/>
+                <w:szCs w:val="25"/>
+                <w:bdr w:val="none" w:sz="0" w:space="0" w:color="auto" w:frame="1"/>
+              </w:rPr>
+              <w:t>n</w:t>
+            </w:r>
+            <w:r>
+              <w:rPr>
+                <w:rFonts w:ascii="MathJax_Main" w:eastAsia="굴림" w:hAnsi="MathJax_Main" w:cs="Arial"/>
+                <w:color w:val="000000"/>
+                <w:kern w:val="0"/>
+                <w:sz w:val="25"/>
+                <w:szCs w:val="25"/>
+                <w:bdr w:val="none" w:sz="0" w:space="0" w:color="auto" w:frame="1"/>
+              </w:rPr>
+              <w:t>log</w:t>
+            </w:r>
+            <w:r>
+              <w:rPr>
+                <w:rFonts w:ascii="MathJax_Math-italic" w:eastAsia="굴림" w:hAnsi="MathJax_Math-italic" w:cs="Arial"/>
+                <w:color w:val="000000"/>
+                <w:kern w:val="0"/>
+                <w:sz w:val="25"/>
+                <w:szCs w:val="25"/>
+                <w:bdr w:val="none" w:sz="0" w:space="0" w:color="auto" w:frame="1"/>
+              </w:rPr>
+              <w:t>n</w:t>
+            </w:r>
+          </w:p>
+        </w:tc>
+        <w:tc>
+          <w:tcPr>
+            <w:tcW w:w="0" w:type="auto"/>
+            <w:tcBorders>
+              <w:top w:val="single" w:sz="6" w:space="0" w:color="CCCCCC"/>
+              <w:left w:val="single" w:sz="6" w:space="0" w:color="CCCCCC"/>
+              <w:bottom w:val="single" w:sz="6" w:space="0" w:color="CCCCCC"/>
+              <w:right w:val="single" w:sz="6" w:space="0" w:color="CCCCCC"/>
+            </w:tcBorders>
+            <w:shd w:val="clear" w:color="auto" w:fill="FDFDFD"/>
+            <w:tcMar>
+              <w:top w:w="90" w:type="dxa"/>
+              <w:left w:w="90" w:type="dxa"/>
+              <w:bottom w:w="90" w:type="dxa"/>
+              <w:right w:w="90" w:type="dxa"/>
+            </w:tcMar>
+            <w:vAlign w:val="center"/>
+            <w:hideMark/>
+          </w:tcPr>
+          <w:p>
+            <w:pPr>
+              <w:widowControl/>
+              <w:wordWrap/>
+              <w:autoSpaceDE/>
+              <w:autoSpaceDN/>
+              <w:spacing w:after="0" w:line="240" w:lineRule="auto"/>
+              <w:jc w:val="center"/>
+              <w:rPr>
+                <w:rFonts w:ascii="Arial" w:eastAsia="굴림" w:hAnsi="Arial" w:cs="Arial"/>
+                <w:color w:val="000000"/>
+                <w:kern w:val="0"/>
+                <w:szCs w:val="20"/>
+              </w:rPr>
+            </w:pPr>
+            <w:r>
+              <w:rPr>
+                <w:rFonts w:ascii="Arial" w:eastAsia="굴림" w:hAnsi="Arial" w:cs="Arial"/>
+                <w:color w:val="000000"/>
+                <w:kern w:val="0"/>
+                <w:szCs w:val="20"/>
+              </w:rPr>
+              <w:t>(best) </w:t>
+            </w:r>
+            <w:r>
+              <w:rPr>
+                <w:rFonts w:ascii="MathJax_Math-italic" w:eastAsia="굴림" w:hAnsi="MathJax_Math-italic" w:cs="Arial"/>
+                <w:color w:val="000000"/>
+                <w:kern w:val="0"/>
+                <w:sz w:val="25"/>
+                <w:szCs w:val="25"/>
+                <w:bdr w:val="none" w:sz="0" w:space="0" w:color="auto" w:frame="1"/>
+              </w:rPr>
+              <w:t>n</w:t>
+            </w:r>
+            <w:r>
+              <w:rPr>
+                <w:rFonts w:ascii="MathJax_Main" w:eastAsia="굴림" w:hAnsi="MathJax_Main" w:cs="Arial"/>
+                <w:color w:val="000000"/>
+                <w:kern w:val="0"/>
+                <w:sz w:val="25"/>
+                <w:szCs w:val="25"/>
+                <w:bdr w:val="none" w:sz="0" w:space="0" w:color="auto" w:frame="1"/>
+              </w:rPr>
+              <w:t>log</w:t>
+            </w:r>
+            <w:r>
+              <w:rPr>
+                <w:rFonts w:ascii="MathJax_Main" w:eastAsia="굴림" w:hAnsi="MathJax_Main" w:cs="Arial"/>
+                <w:color w:val="000000"/>
+                <w:kern w:val="0"/>
+                <w:sz w:val="25"/>
+                <w:szCs w:val="25"/>
+                <w:bdr w:val="none" w:sz="0" w:space="0" w:color="auto" w:frame="1"/>
+              </w:rPr>
+              <w:t>^</w:t>
+            </w:r>
+            <w:r>
+              <w:rPr>
+                <w:rFonts w:ascii="MathJax_Main" w:eastAsia="굴림" w:hAnsi="MathJax_Main" w:cs="Arial"/>
+                <w:color w:val="000000"/>
+                <w:kern w:val="0"/>
+                <w:sz w:val="17"/>
+                <w:szCs w:val="17"/>
+                <w:bdr w:val="none" w:sz="0" w:space="0" w:color="auto" w:frame="1"/>
+              </w:rPr>
+              <w:t>2</w:t>
+            </w:r>
+            <w:r>
+              <w:rPr>
+                <w:rFonts w:ascii="MathJax_Math-italic" w:eastAsia="굴림" w:hAnsi="MathJax_Math-italic" w:cs="Arial"/>
+                <w:color w:val="000000"/>
+                <w:kern w:val="0"/>
+                <w:sz w:val="25"/>
+                <w:szCs w:val="25"/>
+                <w:bdr w:val="none" w:sz="0" w:space="0" w:color="auto" w:frame="1"/>
+              </w:rPr>
+              <w:t>n</w:t>
+            </w:r>
+          </w:p>
+        </w:tc>
+        <w:tc>
+          <w:tcPr>
+            <w:tcW w:w="0" w:type="auto"/>
+            <w:tcBorders>
+              <w:top w:val="single" w:sz="6" w:space="0" w:color="CCCCCC"/>
+              <w:left w:val="single" w:sz="6" w:space="0" w:color="CCCCCC"/>
+              <w:bottom w:val="single" w:sz="6" w:space="0" w:color="CCCCCC"/>
+              <w:right w:val="single" w:sz="6" w:space="0" w:color="CCCCCC"/>
+            </w:tcBorders>
+            <w:shd w:val="clear" w:color="auto" w:fill="FDFDFD"/>
+            <w:tcMar>
+              <w:top w:w="90" w:type="dxa"/>
+              <w:left w:w="90" w:type="dxa"/>
+              <w:bottom w:w="90" w:type="dxa"/>
+              <w:right w:w="90" w:type="dxa"/>
+            </w:tcMar>
+            <w:vAlign w:val="center"/>
+            <w:hideMark/>
+          </w:tcPr>
+          <w:p>
+            <w:pPr>
+              <w:widowControl/>
+              <w:wordWrap/>
+              <w:autoSpaceDE/>
+              <w:autoSpaceDN/>
+              <w:spacing w:after="0" w:line="240" w:lineRule="auto"/>
+              <w:jc w:val="center"/>
+              <w:rPr>
+                <w:rFonts w:ascii="Arial" w:eastAsia="굴림" w:hAnsi="Arial" w:cs="Arial"/>
+                <w:color w:val="000000"/>
+                <w:kern w:val="0"/>
+                <w:szCs w:val="20"/>
+              </w:rPr>
+            </w:pPr>
+            <w:r>
+              <w:rPr>
+                <w:rFonts w:ascii="Arial" w:eastAsia="굴림" w:hAnsi="Arial" w:cs="Arial"/>
+                <w:color w:val="000000"/>
+                <w:kern w:val="0"/>
+                <w:szCs w:val="20"/>
+              </w:rPr>
+              <w:t>False</w:t>
+            </w:r>
+          </w:p>
+        </w:tc>
+        <w:tc>
+          <w:tcPr>
+            <w:tcW w:w="0" w:type="auto"/>
+            <w:tcBorders>
+              <w:top w:val="single" w:sz="6" w:space="0" w:color="CCCCCC"/>
+              <w:left w:val="single" w:sz="6" w:space="0" w:color="CCCCCC"/>
+              <w:bottom w:val="single" w:sz="6" w:space="0" w:color="CCCCCC"/>
+              <w:right w:val="single" w:sz="6" w:space="0" w:color="CCCCCC"/>
+            </w:tcBorders>
+            <w:shd w:val="clear" w:color="auto" w:fill="FDFDFD"/>
+            <w:tcMar>
+              <w:top w:w="90" w:type="dxa"/>
+              <w:left w:w="90" w:type="dxa"/>
+              <w:bottom w:w="90" w:type="dxa"/>
+              <w:right w:w="90" w:type="dxa"/>
+            </w:tcMar>
+            <w:vAlign w:val="center"/>
+            <w:hideMark/>
+          </w:tcPr>
+          <w:p>
+            <w:pPr>
+              <w:widowControl/>
+              <w:wordWrap/>
+              <w:autoSpaceDE/>
+              <w:autoSpaceDN/>
+              <w:spacing w:after="0" w:line="240" w:lineRule="auto"/>
+              <w:jc w:val="center"/>
+              <w:rPr>
+                <w:rFonts w:ascii="Arial" w:eastAsia="굴림" w:hAnsi="Arial" w:cs="Arial"/>
+                <w:color w:val="000000"/>
+                <w:kern w:val="0"/>
+                <w:szCs w:val="20"/>
+              </w:rPr>
+            </w:pPr>
+            <w:r>
+              <w:rPr>
+                <w:rFonts w:ascii="Arial" w:eastAsia="굴림" w:hAnsi="Arial" w:cs="Arial"/>
+                <w:color w:val="000000"/>
+                <w:kern w:val="0"/>
+                <w:szCs w:val="20"/>
+              </w:rPr>
+              <w:t>1</w:t>
+            </w:r>
+          </w:p>
+        </w:tc>
+      </w:tr>
+      <w:tr>
+        <w:tc>
+          <w:tcPr>
+            <w:tcW w:w="0" w:type="auto"/>
+            <w:tcBorders>
+              <w:top w:val="single" w:sz="6" w:space="0" w:color="CCCCCC"/>
+              <w:left w:val="single" w:sz="6" w:space="0" w:color="CCCCCC"/>
+              <w:bottom w:val="single" w:sz="6" w:space="0" w:color="CCCCCC"/>
+              <w:right w:val="single" w:sz="6" w:space="0" w:color="CCCCCC"/>
+            </w:tcBorders>
+            <w:shd w:val="clear" w:color="auto" w:fill="FDFDFD"/>
+            <w:tcMar>
+              <w:top w:w="90" w:type="dxa"/>
+              <w:left w:w="90" w:type="dxa"/>
+              <w:bottom w:w="90" w:type="dxa"/>
+              <w:right w:w="90" w:type="dxa"/>
+            </w:tcMar>
+            <w:vAlign w:val="center"/>
+            <w:hideMark/>
+          </w:tcPr>
+          <w:p>
+            <w:pPr>
+              <w:widowControl/>
+              <w:wordWrap/>
+              <w:autoSpaceDE/>
+              <w:autoSpaceDN/>
+              <w:spacing w:after="0" w:line="240" w:lineRule="auto"/>
+              <w:jc w:val="center"/>
+              <w:rPr>
+                <w:rFonts w:ascii="Arial" w:eastAsia="굴림" w:hAnsi="Arial" w:cs="Arial"/>
+                <w:color w:val="000000"/>
+                <w:kern w:val="0"/>
+                <w:szCs w:val="20"/>
+              </w:rPr>
+            </w:pPr>
+            <w:r>
+              <w:rPr>
+                <w:rFonts w:ascii="Arial" w:eastAsia="굴림" w:hAnsi="Arial" w:cs="Arial"/>
+                <w:color w:val="000000"/>
+                <w:kern w:val="0"/>
+                <w:szCs w:val="20"/>
+              </w:rPr>
+              <w:t>병합정렬</w:t>
+            </w:r>
+          </w:p>
+        </w:tc>
+        <w:tc>
+          <w:tcPr>
+            <w:tcW w:w="0" w:type="auto"/>
+            <w:tcBorders>
+              <w:top w:val="single" w:sz="6" w:space="0" w:color="CCCCCC"/>
+              <w:left w:val="single" w:sz="6" w:space="0" w:color="CCCCCC"/>
+              <w:bottom w:val="single" w:sz="6" w:space="0" w:color="CCCCCC"/>
+              <w:right w:val="single" w:sz="6" w:space="0" w:color="CCCCCC"/>
+            </w:tcBorders>
+            <w:shd w:val="clear" w:color="auto" w:fill="FDFDFD"/>
+            <w:tcMar>
+              <w:top w:w="90" w:type="dxa"/>
+              <w:left w:w="90" w:type="dxa"/>
+              <w:bottom w:w="90" w:type="dxa"/>
+              <w:right w:w="90" w:type="dxa"/>
+            </w:tcMar>
+            <w:vAlign w:val="center"/>
+            <w:hideMark/>
+          </w:tcPr>
+          <w:p>
+            <w:pPr>
+              <w:widowControl/>
+              <w:wordWrap/>
+              <w:autoSpaceDE/>
+              <w:autoSpaceDN/>
+              <w:spacing w:after="0" w:line="240" w:lineRule="auto"/>
+              <w:jc w:val="center"/>
+              <w:rPr>
+                <w:rFonts w:ascii="Arial" w:eastAsia="굴림" w:hAnsi="Arial" w:cs="Arial"/>
+                <w:color w:val="000000"/>
+                <w:kern w:val="0"/>
+                <w:szCs w:val="20"/>
+              </w:rPr>
+            </w:pPr>
+            <w:r>
+              <w:rPr>
+                <w:rFonts w:ascii="MathJax_Math-italic" w:eastAsia="굴림" w:hAnsi="MathJax_Math-italic" w:cs="Arial"/>
+                <w:color w:val="000000"/>
+                <w:kern w:val="0"/>
+                <w:sz w:val="25"/>
+                <w:szCs w:val="25"/>
+                <w:bdr w:val="none" w:sz="0" w:space="0" w:color="auto" w:frame="1"/>
+              </w:rPr>
+              <w:t>n</w:t>
+            </w:r>
+            <w:r>
+              <w:rPr>
+                <w:rFonts w:ascii="MathJax_Main" w:eastAsia="굴림" w:hAnsi="MathJax_Main" w:cs="Arial"/>
+                <w:color w:val="000000"/>
+                <w:kern w:val="0"/>
+                <w:sz w:val="25"/>
+                <w:szCs w:val="25"/>
+                <w:bdr w:val="none" w:sz="0" w:space="0" w:color="auto" w:frame="1"/>
+              </w:rPr>
+              <w:t>log</w:t>
+            </w:r>
+            <w:r>
+              <w:rPr>
+                <w:rFonts w:ascii="MathJax_Math-italic" w:eastAsia="굴림" w:hAnsi="MathJax_Math-italic" w:cs="Arial"/>
+                <w:color w:val="000000"/>
+                <w:kern w:val="0"/>
+                <w:sz w:val="25"/>
+                <w:szCs w:val="25"/>
+                <w:bdr w:val="none" w:sz="0" w:space="0" w:color="auto" w:frame="1"/>
+              </w:rPr>
+              <w:t>n</w:t>
+            </w:r>
+          </w:p>
+        </w:tc>
+        <w:tc>
+          <w:tcPr>
+            <w:tcW w:w="0" w:type="auto"/>
+            <w:tcBorders>
+              <w:top w:val="single" w:sz="6" w:space="0" w:color="CCCCCC"/>
+              <w:left w:val="single" w:sz="6" w:space="0" w:color="CCCCCC"/>
+              <w:bottom w:val="single" w:sz="6" w:space="0" w:color="CCCCCC"/>
+              <w:right w:val="single" w:sz="6" w:space="0" w:color="CCCCCC"/>
+            </w:tcBorders>
+            <w:shd w:val="clear" w:color="auto" w:fill="FDFDFD"/>
+            <w:tcMar>
+              <w:top w:w="90" w:type="dxa"/>
+              <w:left w:w="90" w:type="dxa"/>
+              <w:bottom w:w="90" w:type="dxa"/>
+              <w:right w:w="90" w:type="dxa"/>
+            </w:tcMar>
+            <w:vAlign w:val="center"/>
+            <w:hideMark/>
+          </w:tcPr>
+          <w:p>
+            <w:pPr>
+              <w:widowControl/>
+              <w:wordWrap/>
+              <w:autoSpaceDE/>
+              <w:autoSpaceDN/>
+              <w:spacing w:after="0" w:line="240" w:lineRule="auto"/>
+              <w:jc w:val="center"/>
+              <w:rPr>
+                <w:rFonts w:ascii="Arial" w:eastAsia="굴림" w:hAnsi="Arial" w:cs="Arial"/>
+                <w:color w:val="000000"/>
+                <w:kern w:val="0"/>
+                <w:szCs w:val="20"/>
+              </w:rPr>
+            </w:pPr>
+            <w:r>
+              <w:rPr>
+                <w:rFonts w:ascii="MathJax_Math-italic" w:eastAsia="굴림" w:hAnsi="MathJax_Math-italic" w:cs="Arial"/>
+                <w:color w:val="000000"/>
+                <w:kern w:val="0"/>
+                <w:sz w:val="25"/>
+                <w:szCs w:val="25"/>
+                <w:bdr w:val="none" w:sz="0" w:space="0" w:color="auto" w:frame="1"/>
+              </w:rPr>
+              <w:t>n</w:t>
+            </w:r>
+            <w:r>
+              <w:rPr>
+                <w:rFonts w:ascii="MathJax_Main" w:eastAsia="굴림" w:hAnsi="MathJax_Main" w:cs="Arial"/>
+                <w:color w:val="000000"/>
+                <w:kern w:val="0"/>
+                <w:sz w:val="25"/>
+                <w:szCs w:val="25"/>
+                <w:bdr w:val="none" w:sz="0" w:space="0" w:color="auto" w:frame="1"/>
+              </w:rPr>
+              <w:t>log</w:t>
+            </w:r>
+            <w:r>
+              <w:rPr>
+                <w:rFonts w:ascii="MathJax_Math-italic" w:eastAsia="굴림" w:hAnsi="MathJax_Math-italic" w:cs="Arial"/>
+                <w:color w:val="000000"/>
+                <w:kern w:val="0"/>
+                <w:sz w:val="25"/>
+                <w:szCs w:val="25"/>
+                <w:bdr w:val="none" w:sz="0" w:space="0" w:color="auto" w:frame="1"/>
+              </w:rPr>
+              <w:t>n</w:t>
+            </w:r>
+          </w:p>
+        </w:tc>
+        <w:tc>
+          <w:tcPr>
+            <w:tcW w:w="0" w:type="auto"/>
+            <w:tcBorders>
+              <w:top w:val="single" w:sz="6" w:space="0" w:color="CCCCCC"/>
+              <w:left w:val="single" w:sz="6" w:space="0" w:color="CCCCCC"/>
+              <w:bottom w:val="single" w:sz="6" w:space="0" w:color="CCCCCC"/>
+              <w:right w:val="single" w:sz="6" w:space="0" w:color="CCCCCC"/>
+            </w:tcBorders>
+            <w:shd w:val="clear" w:color="auto" w:fill="FDFDFD"/>
+            <w:tcMar>
+              <w:top w:w="90" w:type="dxa"/>
+              <w:left w:w="90" w:type="dxa"/>
+              <w:bottom w:w="90" w:type="dxa"/>
+              <w:right w:w="90" w:type="dxa"/>
+            </w:tcMar>
+            <w:vAlign w:val="center"/>
+            <w:hideMark/>
+          </w:tcPr>
+          <w:p>
+            <w:pPr>
+              <w:widowControl/>
+              <w:wordWrap/>
+              <w:autoSpaceDE/>
+              <w:autoSpaceDN/>
+              <w:spacing w:after="0" w:line="240" w:lineRule="auto"/>
+              <w:jc w:val="center"/>
+              <w:rPr>
+                <w:rFonts w:ascii="Arial" w:eastAsia="굴림" w:hAnsi="Arial" w:cs="Arial"/>
+                <w:color w:val="000000"/>
+                <w:kern w:val="0"/>
+                <w:szCs w:val="20"/>
+              </w:rPr>
+            </w:pPr>
+            <w:r>
+              <w:rPr>
+                <w:rFonts w:ascii="Arial" w:eastAsia="굴림" w:hAnsi="Arial" w:cs="Arial"/>
+                <w:color w:val="000000"/>
+                <w:kern w:val="0"/>
+                <w:szCs w:val="20"/>
+              </w:rPr>
+              <w:t>True</w:t>
+            </w:r>
+          </w:p>
+        </w:tc>
+        <w:tc>
+          <w:tcPr>
+            <w:tcW w:w="0" w:type="auto"/>
+            <w:tcBorders>
+              <w:top w:val="single" w:sz="6" w:space="0" w:color="CCCCCC"/>
+              <w:left w:val="single" w:sz="6" w:space="0" w:color="CCCCCC"/>
+              <w:bottom w:val="single" w:sz="6" w:space="0" w:color="CCCCCC"/>
+              <w:right w:val="single" w:sz="6" w:space="0" w:color="CCCCCC"/>
+            </w:tcBorders>
+            <w:shd w:val="clear" w:color="auto" w:fill="FDFDFD"/>
+            <w:tcMar>
+              <w:top w:w="90" w:type="dxa"/>
+              <w:left w:w="90" w:type="dxa"/>
+              <w:bottom w:w="90" w:type="dxa"/>
+              <w:right w:w="90" w:type="dxa"/>
+            </w:tcMar>
+            <w:vAlign w:val="center"/>
+            <w:hideMark/>
+          </w:tcPr>
+          <w:p>
+            <w:pPr>
+              <w:widowControl/>
+              <w:wordWrap/>
+              <w:autoSpaceDE/>
+              <w:autoSpaceDN/>
+              <w:spacing w:after="0" w:line="240" w:lineRule="auto"/>
+              <w:jc w:val="center"/>
+              <w:rPr>
+                <w:rFonts w:ascii="Arial" w:eastAsia="굴림" w:hAnsi="Arial" w:cs="Arial"/>
+                <w:color w:val="000000"/>
+                <w:kern w:val="0"/>
+                <w:szCs w:val="20"/>
+              </w:rPr>
+            </w:pPr>
+            <w:r>
+              <w:rPr>
+                <w:rFonts w:ascii="MathJax_Math-italic" w:eastAsia="굴림" w:hAnsi="MathJax_Math-italic" w:cs="Arial"/>
+                <w:color w:val="000000"/>
+                <w:kern w:val="0"/>
+                <w:sz w:val="25"/>
+                <w:szCs w:val="25"/>
+                <w:bdr w:val="none" w:sz="0" w:space="0" w:color="auto" w:frame="1"/>
+              </w:rPr>
+              <w:t>n</w:t>
+            </w:r>
+            <w:r>
+              <w:rPr>
+                <w:rFonts w:ascii="Arial" w:eastAsia="굴림" w:hAnsi="Arial" w:cs="Arial"/>
+                <w:color w:val="000000"/>
+                <w:kern w:val="0"/>
+                <w:szCs w:val="20"/>
+                <w:bdr w:val="none" w:sz="0" w:space="0" w:color="auto" w:frame="1"/>
+              </w:rPr>
+              <w:t>n</w:t>
+            </w:r>
+          </w:p>
+        </w:tc>
+      </w:tr>
+      <w:tr>
+        <w:tc>
+          <w:tcPr>
+            <w:tcW w:w="0" w:type="auto"/>
+            <w:tcBorders>
+              <w:top w:val="single" w:sz="6" w:space="0" w:color="CCCCCC"/>
+              <w:left w:val="single" w:sz="6" w:space="0" w:color="CCCCCC"/>
+              <w:bottom w:val="single" w:sz="6" w:space="0" w:color="CCCCCC"/>
+              <w:right w:val="single" w:sz="6" w:space="0" w:color="CCCCCC"/>
+            </w:tcBorders>
+            <w:shd w:val="clear" w:color="auto" w:fill="FDFDFD"/>
+            <w:tcMar>
+              <w:top w:w="90" w:type="dxa"/>
+              <w:left w:w="90" w:type="dxa"/>
+              <w:bottom w:w="90" w:type="dxa"/>
+              <w:right w:w="90" w:type="dxa"/>
+            </w:tcMar>
+            <w:vAlign w:val="center"/>
+            <w:hideMark/>
+          </w:tcPr>
+          <w:p>
+            <w:pPr>
+              <w:widowControl/>
+              <w:wordWrap/>
+              <w:autoSpaceDE/>
+              <w:autoSpaceDN/>
+              <w:spacing w:after="0" w:line="240" w:lineRule="auto"/>
+              <w:jc w:val="center"/>
+              <w:rPr>
+                <w:rFonts w:ascii="Arial" w:eastAsia="굴림" w:hAnsi="Arial" w:cs="Arial"/>
+                <w:color w:val="000000"/>
+                <w:kern w:val="0"/>
+                <w:szCs w:val="20"/>
+              </w:rPr>
+            </w:pPr>
+            <w:r>
+              <w:rPr>
+                <w:rFonts w:ascii="Arial" w:eastAsia="굴림" w:hAnsi="Arial" w:cs="Arial"/>
+                <w:color w:val="000000"/>
+                <w:kern w:val="0"/>
+                <w:szCs w:val="20"/>
+              </w:rPr>
+              <w:t>퀵정렬</w:t>
+            </w:r>
+          </w:p>
+        </w:tc>
+        <w:tc>
+          <w:tcPr>
+            <w:tcW w:w="0" w:type="auto"/>
+            <w:tcBorders>
+              <w:top w:val="single" w:sz="6" w:space="0" w:color="CCCCCC"/>
+              <w:left w:val="single" w:sz="6" w:space="0" w:color="CCCCCC"/>
+              <w:bottom w:val="single" w:sz="6" w:space="0" w:color="CCCCCC"/>
+              <w:right w:val="single" w:sz="6" w:space="0" w:color="CCCCCC"/>
+            </w:tcBorders>
+            <w:shd w:val="clear" w:color="auto" w:fill="FDFDFD"/>
+            <w:tcMar>
+              <w:top w:w="90" w:type="dxa"/>
+              <w:left w:w="90" w:type="dxa"/>
+              <w:bottom w:w="90" w:type="dxa"/>
+              <w:right w:w="90" w:type="dxa"/>
+            </w:tcMar>
+            <w:vAlign w:val="center"/>
+            <w:hideMark/>
+          </w:tcPr>
+          <w:p>
+            <w:pPr>
+              <w:widowControl/>
+              <w:wordWrap/>
+              <w:autoSpaceDE/>
+              <w:autoSpaceDN/>
+              <w:spacing w:after="0" w:line="240" w:lineRule="auto"/>
+              <w:jc w:val="center"/>
+              <w:rPr>
+                <w:rFonts w:ascii="Arial" w:eastAsia="굴림" w:hAnsi="Arial" w:cs="Arial"/>
+                <w:color w:val="000000"/>
+                <w:kern w:val="0"/>
+                <w:szCs w:val="20"/>
+              </w:rPr>
+            </w:pPr>
+            <w:r>
+              <w:rPr>
+                <w:rFonts w:ascii="MathJax_Math-italic" w:eastAsia="굴림" w:hAnsi="MathJax_Math-italic" w:cs="Arial"/>
+                <w:color w:val="000000"/>
+                <w:kern w:val="0"/>
+                <w:sz w:val="25"/>
+                <w:szCs w:val="25"/>
+                <w:bdr w:val="none" w:sz="0" w:space="0" w:color="auto" w:frame="1"/>
+              </w:rPr>
+              <w:t>n</w:t>
+            </w:r>
+            <w:r>
+              <w:rPr>
+                <w:rFonts w:ascii="MathJax_Main" w:eastAsia="굴림" w:hAnsi="MathJax_Main" w:cs="Arial"/>
+                <w:color w:val="000000"/>
+                <w:kern w:val="0"/>
+                <w:sz w:val="25"/>
+                <w:szCs w:val="25"/>
+                <w:bdr w:val="none" w:sz="0" w:space="0" w:color="auto" w:frame="1"/>
+              </w:rPr>
+              <w:t>log</w:t>
+            </w:r>
+            <w:r>
+              <w:rPr>
+                <w:rFonts w:ascii="MathJax_Math-italic" w:eastAsia="굴림" w:hAnsi="MathJax_Math-italic" w:cs="Arial"/>
+                <w:color w:val="000000"/>
+                <w:kern w:val="0"/>
+                <w:sz w:val="25"/>
+                <w:szCs w:val="25"/>
+                <w:bdr w:val="none" w:sz="0" w:space="0" w:color="auto" w:frame="1"/>
+              </w:rPr>
+              <w:t>n</w:t>
+            </w:r>
+          </w:p>
+        </w:tc>
+        <w:tc>
+          <w:tcPr>
+            <w:tcW w:w="0" w:type="auto"/>
+            <w:tcBorders>
+              <w:top w:val="single" w:sz="6" w:space="0" w:color="CCCCCC"/>
+              <w:left w:val="single" w:sz="6" w:space="0" w:color="CCCCCC"/>
+              <w:bottom w:val="single" w:sz="6" w:space="0" w:color="CCCCCC"/>
+              <w:right w:val="single" w:sz="6" w:space="0" w:color="CCCCCC"/>
+            </w:tcBorders>
+            <w:shd w:val="clear" w:color="auto" w:fill="FDFDFD"/>
+            <w:tcMar>
+              <w:top w:w="90" w:type="dxa"/>
+              <w:left w:w="90" w:type="dxa"/>
+              <w:bottom w:w="90" w:type="dxa"/>
+              <w:right w:w="90" w:type="dxa"/>
+            </w:tcMar>
+            <w:vAlign w:val="center"/>
+            <w:hideMark/>
+          </w:tcPr>
+          <w:p>
+            <w:pPr>
+              <w:widowControl/>
+              <w:wordWrap/>
+              <w:autoSpaceDE/>
+              <w:autoSpaceDN/>
+              <w:spacing w:after="0" w:line="240" w:lineRule="auto"/>
+              <w:jc w:val="center"/>
+              <w:rPr>
+                <w:rFonts w:ascii="Arial" w:eastAsia="굴림" w:hAnsi="Arial" w:cs="Arial"/>
+                <w:color w:val="000000"/>
+                <w:kern w:val="0"/>
+                <w:szCs w:val="20"/>
+              </w:rPr>
+            </w:pPr>
+            <w:r>
+              <w:rPr>
+                <w:rFonts w:ascii="MathJax_Math-italic" w:eastAsia="굴림" w:hAnsi="MathJax_Math-italic" w:cs="Arial"/>
+                <w:color w:val="000000"/>
+                <w:kern w:val="0"/>
+                <w:sz w:val="25"/>
+                <w:szCs w:val="25"/>
+                <w:bdr w:val="none" w:sz="0" w:space="0" w:color="auto" w:frame="1"/>
+              </w:rPr>
+              <w:t>n</w:t>
+            </w:r>
+            <w:r>
+              <w:rPr>
+                <w:rFonts w:ascii="MathJax_Main" w:eastAsia="굴림" w:hAnsi="MathJax_Main" w:cs="Arial"/>
+                <w:color w:val="000000"/>
+                <w:kern w:val="0"/>
+                <w:sz w:val="25"/>
+                <w:szCs w:val="25"/>
+                <w:bdr w:val="none" w:sz="0" w:space="0" w:color="auto" w:frame="1"/>
+              </w:rPr>
+              <w:t>log</w:t>
+            </w:r>
+            <w:r>
+              <w:rPr>
+                <w:rFonts w:ascii="MathJax_Math-italic" w:eastAsia="굴림" w:hAnsi="MathJax_Math-italic" w:cs="Arial"/>
+                <w:color w:val="000000"/>
+                <w:kern w:val="0"/>
+                <w:sz w:val="25"/>
+                <w:szCs w:val="25"/>
+                <w:bdr w:val="none" w:sz="0" w:space="0" w:color="auto" w:frame="1"/>
+              </w:rPr>
+              <w:t>n</w:t>
+            </w:r>
+            <w:r>
+              <w:rPr>
+                <w:rFonts w:ascii="Arial" w:eastAsia="굴림" w:hAnsi="Arial" w:cs="Arial"/>
+                <w:color w:val="000000"/>
+                <w:kern w:val="0"/>
+                <w:szCs w:val="20"/>
+              </w:rPr>
+              <w:t> ~ </w:t>
+            </w:r>
+            <w:r>
+              <w:rPr>
+                <w:rFonts w:ascii="MathJax_Math-italic" w:eastAsia="굴림" w:hAnsi="MathJax_Math-italic" w:cs="Arial"/>
+                <w:color w:val="000000"/>
+                <w:kern w:val="0"/>
+                <w:sz w:val="25"/>
+                <w:szCs w:val="25"/>
+                <w:bdr w:val="none" w:sz="0" w:space="0" w:color="auto" w:frame="1"/>
+              </w:rPr>
+              <w:t>n</w:t>
+            </w:r>
+            <w:r>
+              <w:rPr>
+                <w:rFonts w:ascii="MathJax_Math-italic" w:eastAsia="굴림" w:hAnsi="MathJax_Math-italic" w:cs="Arial"/>
+                <w:color w:val="000000"/>
+                <w:kern w:val="0"/>
+                <w:sz w:val="25"/>
+                <w:szCs w:val="25"/>
+                <w:bdr w:val="none" w:sz="0" w:space="0" w:color="auto" w:frame="1"/>
+              </w:rPr>
+              <w:t>^</w:t>
+            </w:r>
+            <w:r>
+              <w:rPr>
+                <w:rFonts w:ascii="MathJax_Main" w:eastAsia="굴림" w:hAnsi="MathJax_Main" w:cs="Arial"/>
+                <w:color w:val="000000"/>
+                <w:kern w:val="0"/>
+                <w:sz w:val="17"/>
+                <w:szCs w:val="17"/>
+                <w:bdr w:val="none" w:sz="0" w:space="0" w:color="auto" w:frame="1"/>
+              </w:rPr>
+              <w:t>2</w:t>
+            </w:r>
+          </w:p>
+        </w:tc>
+        <w:tc>
+          <w:tcPr>
+            <w:tcW w:w="0" w:type="auto"/>
+            <w:tcBorders>
+              <w:top w:val="single" w:sz="6" w:space="0" w:color="CCCCCC"/>
+              <w:left w:val="single" w:sz="6" w:space="0" w:color="CCCCCC"/>
+              <w:bottom w:val="single" w:sz="6" w:space="0" w:color="CCCCCC"/>
+              <w:right w:val="single" w:sz="6" w:space="0" w:color="CCCCCC"/>
+            </w:tcBorders>
+            <w:shd w:val="clear" w:color="auto" w:fill="FDFDFD"/>
+            <w:tcMar>
+              <w:top w:w="90" w:type="dxa"/>
+              <w:left w:w="90" w:type="dxa"/>
+              <w:bottom w:w="90" w:type="dxa"/>
+              <w:right w:w="90" w:type="dxa"/>
+            </w:tcMar>
+            <w:vAlign w:val="center"/>
+            <w:hideMark/>
+          </w:tcPr>
+          <w:p>
+            <w:pPr>
+              <w:widowControl/>
+              <w:wordWrap/>
+              <w:autoSpaceDE/>
+              <w:autoSpaceDN/>
+              <w:spacing w:after="0" w:line="240" w:lineRule="auto"/>
+              <w:jc w:val="center"/>
+              <w:rPr>
+                <w:rFonts w:ascii="Arial" w:eastAsia="굴림" w:hAnsi="Arial" w:cs="Arial"/>
+                <w:color w:val="000000"/>
+                <w:kern w:val="0"/>
+                <w:szCs w:val="20"/>
+              </w:rPr>
+            </w:pPr>
+            <w:r>
+              <w:rPr>
+                <w:rFonts w:ascii="Arial" w:eastAsia="굴림" w:hAnsi="Arial" w:cs="Arial"/>
+                <w:color w:val="000000"/>
+                <w:kern w:val="0"/>
+                <w:szCs w:val="20"/>
+              </w:rPr>
+              <w:t>False</w:t>
+            </w:r>
+          </w:p>
+        </w:tc>
+        <w:tc>
+          <w:tcPr>
+            <w:tcW w:w="0" w:type="auto"/>
+            <w:tcBorders>
+              <w:top w:val="single" w:sz="6" w:space="0" w:color="CCCCCC"/>
+              <w:left w:val="single" w:sz="6" w:space="0" w:color="CCCCCC"/>
+              <w:bottom w:val="single" w:sz="6" w:space="0" w:color="CCCCCC"/>
+              <w:right w:val="single" w:sz="6" w:space="0" w:color="CCCCCC"/>
+            </w:tcBorders>
+            <w:shd w:val="clear" w:color="auto" w:fill="FDFDFD"/>
+            <w:tcMar>
+              <w:top w:w="90" w:type="dxa"/>
+              <w:left w:w="90" w:type="dxa"/>
+              <w:bottom w:w="90" w:type="dxa"/>
+              <w:right w:w="90" w:type="dxa"/>
+            </w:tcMar>
+            <w:vAlign w:val="center"/>
+            <w:hideMark/>
+          </w:tcPr>
+          <w:p>
+            <w:pPr>
+              <w:widowControl/>
+              <w:wordWrap/>
+              <w:autoSpaceDE/>
+              <w:autoSpaceDN/>
+              <w:spacing w:after="0" w:line="240" w:lineRule="auto"/>
+              <w:jc w:val="center"/>
+              <w:rPr>
+                <w:rFonts w:ascii="Arial" w:eastAsia="굴림" w:hAnsi="Arial" w:cs="Arial"/>
+                <w:color w:val="000000"/>
+                <w:kern w:val="0"/>
+                <w:szCs w:val="20"/>
+              </w:rPr>
+            </w:pPr>
+            <w:r>
+              <w:rPr>
+                <w:rFonts w:ascii="MathJax_Main" w:eastAsia="굴림" w:hAnsi="MathJax_Main" w:cs="Arial"/>
+                <w:color w:val="000000"/>
+                <w:kern w:val="0"/>
+                <w:sz w:val="25"/>
+                <w:szCs w:val="25"/>
+                <w:bdr w:val="none" w:sz="0" w:space="0" w:color="auto" w:frame="1"/>
+              </w:rPr>
+              <w:t>log</w:t>
+            </w:r>
+            <w:r>
+              <w:rPr>
+                <w:rFonts w:ascii="MathJax_Math-italic" w:eastAsia="굴림" w:hAnsi="MathJax_Math-italic" w:cs="Arial"/>
+                <w:color w:val="000000"/>
+                <w:kern w:val="0"/>
+                <w:sz w:val="25"/>
+                <w:szCs w:val="25"/>
+                <w:bdr w:val="none" w:sz="0" w:space="0" w:color="auto" w:frame="1"/>
+              </w:rPr>
+              <w:t>n</w:t>
+            </w:r>
+            <w:r>
+              <w:rPr>
+                <w:rFonts w:ascii="Arial" w:eastAsia="굴림" w:hAnsi="Arial" w:cs="Arial"/>
+                <w:color w:val="000000"/>
+                <w:kern w:val="0"/>
+                <w:szCs w:val="20"/>
+              </w:rPr>
+              <w:t> ~ </w:t>
+            </w:r>
+            <w:r>
+              <w:rPr>
+                <w:rFonts w:ascii="MathJax_Math-italic" w:eastAsia="굴림" w:hAnsi="MathJax_Math-italic" w:cs="Arial"/>
+                <w:color w:val="000000"/>
+                <w:kern w:val="0"/>
+                <w:sz w:val="25"/>
+                <w:szCs w:val="25"/>
+                <w:bdr w:val="none" w:sz="0" w:space="0" w:color="auto" w:frame="1"/>
+              </w:rPr>
+              <w:t>n</w:t>
+            </w:r>
+          </w:p>
+        </w:tc>
+      </w:tr>
+    </w:tbl>
+    <w:p>
+      <w:pPr>
+        <w:widowControl/>
+        <w:wordWrap/>
+        <w:autoSpaceDE/>
+        <w:autoSpaceDN/>
+        <w:rPr>
+          <w:color w:val="FF0000"/>
+        </w:rPr>
+      </w:pPr>
+    </w:p>
+    <w:p>
+      <w:pPr>
+        <w:widowControl/>
+        <w:wordWrap/>
+        <w:autoSpaceDE/>
+        <w:autoSpaceDN/>
+        <w:rPr>
+          <w:rFonts w:hint="eastAsia"/>
+          <w:b/>
+        </w:rPr>
+      </w:pPr>
+      <w:r>
+        <w:rPr>
+          <w:rFonts w:hint="eastAsia"/>
+          <w:b/>
+        </w:rPr>
+        <w:t>버블정렬</w:t>
+      </w:r>
+      <w:r>
+        <w:rPr>
+          <w:rFonts w:hint="eastAsia"/>
+          <w:b/>
+        </w:rPr>
+        <w:t xml:space="preserve"> </w:t>
+      </w:r>
+    </w:p>
+    <w:p>
+      <w:pPr>
+        <w:widowControl/>
+        <w:wordWrap/>
+        <w:autoSpaceDE/>
+        <w:autoSpaceDN/>
+        <w:rPr>
+          <w:color w:val="000000" w:themeColor="text1"/>
+        </w:rPr>
+      </w:pPr>
+      <w:r>
+        <w:rPr>
+          <w:rFonts w:hint="eastAsia"/>
+          <w:color w:val="000000" w:themeColor="text1"/>
+        </w:rPr>
+        <w:t>*</w:t>
+      </w:r>
+      <w:r>
+        <w:rPr>
+          <w:color w:val="000000" w:themeColor="text1"/>
+        </w:rPr>
+        <w:t xml:space="preserve"> </w:t>
+      </w:r>
+      <w:r>
+        <w:rPr>
+          <w:rFonts w:hint="eastAsia"/>
+          <w:color w:val="000000" w:themeColor="text1"/>
+        </w:rPr>
+        <w:t>이웃한</w:t>
+      </w:r>
+      <w:r>
+        <w:rPr>
+          <w:color w:val="000000" w:themeColor="text1"/>
+        </w:rPr>
+        <w:t xml:space="preserve"> 두 값을 비교하여 정렬한다. </w:t>
+      </w:r>
+    </w:p>
+    <w:p>
+      <w:pPr>
+        <w:widowControl/>
+        <w:wordWrap/>
+        <w:autoSpaceDE/>
+        <w:autoSpaceDN/>
+        <w:rPr>
+          <w:color w:val="000000" w:themeColor="text1"/>
+        </w:rPr>
+      </w:pPr>
+      <w:r>
+        <w:rPr>
+          <w:color w:val="000000" w:themeColor="text1"/>
+        </w:rPr>
+        <w:t xml:space="preserve">* </w:t>
+      </w:r>
+      <w:r>
+        <w:rPr>
+          <w:color w:val="000000" w:themeColor="text1"/>
+        </w:rPr>
+        <w:t>큰 값이 오론쪽으로 이동하는 과정이 반복되면서 비교했던 모든 값들의 최댓값이</w:t>
+      </w:r>
+      <w:r>
+        <w:rPr>
+          <w:color w:val="000000" w:themeColor="text1"/>
+        </w:rPr>
+        <w:br/>
+      </w:r>
+      <w:r>
+        <w:rPr>
+          <w:color w:val="000000" w:themeColor="text1"/>
+        </w:rPr>
+        <w:t xml:space="preserve"> 맨 오른쪽으로 옮겨지게 된다.</w:t>
+      </w:r>
+    </w:p>
+    <w:p>
+      <w:pPr>
+        <w:widowControl/>
+        <w:wordWrap/>
+        <w:autoSpaceDE/>
+        <w:autoSpaceDN/>
+        <w:rPr>
+          <w:color w:val="000000" w:themeColor="text1"/>
+        </w:rPr>
+      </w:pPr>
+      <w:r>
+        <w:rPr>
+          <w:rFonts w:hint="eastAsia"/>
+          <w:color w:val="000000" w:themeColor="text1"/>
+        </w:rPr>
+        <w:t>최악의</w:t>
+      </w:r>
+      <w:r>
+        <w:rPr>
+          <w:color w:val="000000" w:themeColor="text1"/>
+        </w:rPr>
+        <w:t xml:space="preserve"> 경우 (n</w:t>
+      </w:r>
+      <w:r>
+        <w:rPr>
+          <w:rFonts w:ascii="바탕" w:eastAsia="바탕" w:hAnsi="바탕" w:cs="바탕" w:hint="eastAsia"/>
+          <w:color w:val="000000" w:themeColor="text1"/>
+        </w:rPr>
+        <w:t>−</w:t>
+      </w:r>
+      <w:r>
+        <w:rPr>
+          <w:color w:val="000000" w:themeColor="text1"/>
+        </w:rPr>
+        <w:t>1)+(n</w:t>
+      </w:r>
+      <w:r>
+        <w:rPr>
+          <w:rFonts w:ascii="바탕" w:eastAsia="바탕" w:hAnsi="바탕" w:cs="바탕" w:hint="eastAsia"/>
+          <w:color w:val="000000" w:themeColor="text1"/>
+        </w:rPr>
+        <w:t>−</w:t>
+      </w:r>
+      <w:r>
+        <w:rPr>
+          <w:color w:val="000000" w:themeColor="text1"/>
+        </w:rPr>
+        <w:t>2)+</w:t>
+      </w:r>
+      <w:r>
+        <w:rPr>
+          <w:rFonts w:ascii="MS Gothic" w:eastAsia="MS Gothic" w:hAnsi="MS Gothic" w:cs="MS Gothic" w:hint="eastAsia"/>
+          <w:color w:val="000000" w:themeColor="text1"/>
+        </w:rPr>
+        <w:t>⋯</w:t>
+      </w:r>
+      <w:r>
+        <w:rPr>
+          <w:color w:val="000000" w:themeColor="text1"/>
+        </w:rPr>
+        <w:t>+1번 비교가 이루어지므로 O(n2)이다. 그러나, 데이터가 잘 졍렬돼있다면 O(n)이므로 데이터의 정렬 여부를 파악하기 위한 알고리즘으로 사용될 수 있다. Short Bubble sort는 데이터 정렬이 완료되면 early stopping한다.</w:t>
+      </w:r>
+    </w:p>
+    <w:p>
+      <w:pPr>
+        <w:rPr>
+          <w:color w:val="FF0000"/>
+        </w:rPr>
+      </w:pPr>
+    </w:p>
+    <w:p>
+      <w:pPr>
+        <w:rPr>
+          <w:b/>
+          <w:color w:val="000000" w:themeColor="text1"/>
+        </w:rPr>
+      </w:pPr>
+      <w:r>
+        <w:rPr>
+          <w:rFonts w:hint="eastAsia"/>
+          <w:b/>
+          <w:color w:val="000000" w:themeColor="text1"/>
+        </w:rPr>
+        <w:t>선택정렬</w:t>
+      </w:r>
+    </w:p>
+    <w:p>
+      <w:pPr>
+        <w:rPr>
+          <w:color w:val="000000" w:themeColor="text1"/>
+        </w:rPr>
+      </w:pPr>
+      <w:r>
+        <w:rPr>
+          <w:color w:val="000000" w:themeColor="text1"/>
+        </w:rPr>
+        <w:t xml:space="preserve">* </w:t>
+      </w:r>
+      <w:r>
+        <w:rPr>
+          <w:rFonts w:hint="eastAsia"/>
+          <w:color w:val="000000" w:themeColor="text1"/>
+        </w:rPr>
+        <w:t xml:space="preserve">주어진 배열에서 </w:t>
+      </w:r>
+      <w:r>
+        <w:rPr>
+          <w:rFonts w:hint="eastAsia"/>
+          <w:color w:val="000000" w:themeColor="text1"/>
+        </w:rPr>
+        <w:t>최댓값</w:t>
+      </w:r>
+      <w:r>
+        <w:rPr>
+          <w:color w:val="000000" w:themeColor="text1"/>
+        </w:rPr>
+        <w:t>(최솟값)을 찾아 맨 오른쪽(왼쪽)값과 교체한다.</w:t>
+      </w:r>
+    </w:p>
+    <w:p>
+      <w:pPr>
+        <w:rPr>
+          <w:color w:val="000000" w:themeColor="text1"/>
+        </w:rPr>
+      </w:pPr>
+      <w:r>
+        <w:rPr>
+          <w:color w:val="000000" w:themeColor="text1"/>
+        </w:rPr>
+        <w:t xml:space="preserve">* </w:t>
+      </w:r>
+      <w:r>
+        <w:rPr>
+          <w:rFonts w:hint="eastAsia"/>
+          <w:color w:val="000000" w:themeColor="text1"/>
+        </w:rPr>
+        <w:t>최대값을 맨 오른쪽으로 보내는 점은 버블정렬과 비슷하지만 이웃한 두 값을 정렬하는 과정이 없기 때문에 대체로 버블정렬 보다 빠르다.</w:t>
+      </w:r>
+    </w:p>
+    <w:p>
+      <w:pPr>
+        <w:rPr>
+          <w:color w:val="000000" w:themeColor="text1"/>
+        </w:rPr>
+      </w:pPr>
+      <w:r>
+        <w:rPr>
+          <w:color w:val="000000" w:themeColor="text1"/>
+        </w:rPr>
+        <w:t xml:space="preserve">* </w:t>
+      </w:r>
+      <w:r>
+        <w:rPr>
+          <w:rFonts w:hint="eastAsia"/>
+          <w:color w:val="000000" w:themeColor="text1"/>
+        </w:rPr>
+        <w:t>최댓값을</w:t>
+      </w:r>
+      <w:r>
+        <w:rPr>
+          <w:color w:val="000000" w:themeColor="text1"/>
+        </w:rPr>
+        <w:t xml:space="preserve"> 찾아야 하므로 정렬 상태에 관계없이 언제나 O(n</w:t>
+      </w:r>
+      <w:r>
+        <w:rPr>
+          <w:color w:val="000000" w:themeColor="text1"/>
+        </w:rPr>
+        <w:t>^</w:t>
+      </w:r>
+      <w:r>
+        <w:rPr>
+          <w:color w:val="000000" w:themeColor="text1"/>
+        </w:rPr>
+        <w:t>2)이다.</w:t>
+      </w:r>
+    </w:p>
+    <w:p>
+      <w:pPr>
+        <w:widowControl/>
+        <w:wordWrap/>
+        <w:autoSpaceDE/>
+        <w:autoSpaceDN/>
+        <w:rPr>
+          <w:color w:val="000000" w:themeColor="text1"/>
+        </w:rPr>
+      </w:pPr>
+      <w:r>
+        <w:rPr>
+          <w:color w:val="000000" w:themeColor="text1"/>
+        </w:rPr>
+        <w:br w:type="page"/>
+      </w:r>
+    </w:p>
+    <w:p>
+      <w:pPr>
+        <w:rPr>
+          <w:b/>
+          <w:color w:val="000000" w:themeColor="text1"/>
+        </w:rPr>
+      </w:pPr>
+      <w:r>
+        <w:rPr>
+          <w:rFonts w:hint="eastAsia"/>
+          <w:b/>
+          <w:color w:val="000000" w:themeColor="text1"/>
+        </w:rPr>
+        <w:lastRenderedPageBreak/>
+        <w:t>삽입정렬</w:t>
+      </w:r>
+    </w:p>
+    <w:p>
+      <w:pPr>
+        <w:rPr>
+          <w:color w:val="000000" w:themeColor="text1"/>
+        </w:rPr>
+      </w:pPr>
+      <w:r>
+        <w:rPr>
+          <w:rFonts w:hint="eastAsia"/>
+          <w:color w:val="000000" w:themeColor="text1"/>
+        </w:rPr>
+        <w:t>*</w:t>
+      </w:r>
+      <w:r>
+        <w:rPr>
+          <w:color w:val="000000" w:themeColor="text1"/>
+        </w:rPr>
+        <w:t xml:space="preserve"> </w:t>
+      </w:r>
+      <w:r>
+        <w:rPr>
+          <w:rFonts w:hint="eastAsia"/>
+          <w:color w:val="000000" w:themeColor="text1"/>
+        </w:rPr>
+        <w:t>아직</w:t>
+      </w:r>
+      <w:r>
+        <w:rPr>
+          <w:color w:val="000000" w:themeColor="text1"/>
+        </w:rPr>
+        <w:t xml:space="preserve"> 정렬되지 않은 값을 이미 정렬된 배열 사이에 끼워 넣는 과정을 반복한다. </w:t>
+      </w:r>
+    </w:p>
+    <w:p>
+      <w:pPr>
+        <w:rPr>
+          <w:rFonts w:hint="eastAsia"/>
+          <w:color w:val="000000" w:themeColor="text1"/>
+        </w:rPr>
+      </w:pPr>
+      <w:r>
+        <w:rPr>
+          <w:color w:val="000000" w:themeColor="text1"/>
+        </w:rPr>
+        <w:t xml:space="preserve">* </w:t>
+      </w:r>
+      <w:r>
+        <w:rPr>
+          <w:color w:val="000000" w:themeColor="text1"/>
+        </w:rPr>
+        <w:t>여전히 O(n2)이지만 평균적으로 삽입정렬이 선택정렬과 버블정렬에 비해 빠르다.</w:t>
+      </w:r>
+    </w:p>
+    <w:p>
+      <w:pPr>
+        <w:rPr>
+          <w:color w:val="000000" w:themeColor="text1"/>
+        </w:rPr>
+      </w:pPr>
+      <w:r>
+        <w:rPr>
+          <w:color w:val="000000" w:themeColor="text1"/>
+        </w:rPr>
+        <w:t xml:space="preserve">* </w:t>
+      </w:r>
+      <w:r>
+        <w:rPr>
+          <w:rFonts w:hint="eastAsia"/>
+          <w:color w:val="000000" w:themeColor="text1"/>
+        </w:rPr>
+        <w:t>버블정렬과</w:t>
+      </w:r>
+      <w:r>
+        <w:rPr>
+          <w:color w:val="000000" w:themeColor="text1"/>
+        </w:rPr>
+        <w:t xml:space="preserve"> 마찬가지로 데이터가 이미 정렬되어 있다면 O(n)이다. 그러나, 데이터가 역순으로 정렬된 상태라면 삽입을 위해 값을 하나씩 뒤로 밀어내는 과정을 아주 많이 반복해야 하므로 느리다</w:t>
+      </w:r>
+      <w:r>
+        <w:rPr>
+          <w:color w:val="000000" w:themeColor="text1"/>
+        </w:rPr>
+        <w:t>.</w:t>
+      </w:r>
+    </w:p>
+    <w:p>
+      <w:pPr>
+        <w:rPr>
+          <w:color w:val="000000" w:themeColor="text1"/>
+        </w:rPr>
+      </w:pPr>
+    </w:p>
+    <w:p>
+      <w:pPr>
+        <w:rPr>
+          <w:b/>
+          <w:color w:val="000000" w:themeColor="text1"/>
+        </w:rPr>
+      </w:pPr>
+      <w:r>
+        <w:rPr>
+          <w:rFonts w:hint="eastAsia"/>
+          <w:b/>
+          <w:color w:val="000000" w:themeColor="text1"/>
+        </w:rPr>
+        <w:t>셸 정렬</w:t>
+      </w:r>
+    </w:p>
+    <w:p>
+      <w:pPr>
+        <w:rPr>
+          <w:color w:val="000000" w:themeColor="text1"/>
+        </w:rPr>
+      </w:pPr>
+      <w:r>
+        <w:rPr>
+          <w:rFonts w:hint="eastAsia"/>
+          <w:color w:val="000000" w:themeColor="text1"/>
+        </w:rPr>
+        <w:t xml:space="preserve">* </w:t>
+      </w:r>
+      <w:r>
+        <w:rPr>
+          <w:rFonts w:hint="eastAsia"/>
+          <w:color w:val="000000" w:themeColor="text1"/>
+        </w:rPr>
+        <w:t>삽입</w:t>
+      </w:r>
+      <w:r>
+        <w:rPr>
+          <w:color w:val="000000" w:themeColor="text1"/>
+        </w:rPr>
+        <w:t xml:space="preserve"> 정렬이 거의 정렬된 배열에서 최적의 성능을 냄과 동시에 값 하나씩 위치를 결정하여 비효율적이라는 점에서 착안되었다.</w:t>
+      </w:r>
+    </w:p>
+    <w:p>
+      <w:pPr>
+        <w:rPr>
+          <w:color w:val="000000" w:themeColor="text1"/>
+        </w:rPr>
+      </w:pPr>
+      <w:r>
+        <w:rPr>
+          <w:color w:val="000000" w:themeColor="text1"/>
+        </w:rPr>
+        <w:t xml:space="preserve">* </w:t>
+      </w:r>
+      <w:r>
+        <w:rPr>
+          <w:rFonts w:hint="eastAsia"/>
+          <w:color w:val="000000" w:themeColor="text1"/>
+        </w:rPr>
+        <w:t>셸</w:t>
+      </w:r>
+      <w:r>
+        <w:rPr>
+          <w:color w:val="000000" w:themeColor="text1"/>
+        </w:rPr>
+        <w:t xml:space="preserve"> 정렬은 주어진 간격만큼 듬성듬성 떨어진 서브배열을 만들어 삽입정렬을 수행한다.</w:t>
+      </w:r>
+    </w:p>
+    <w:p>
+      <w:pPr>
+        <w:rPr>
+          <w:rFonts w:ascii="Arial" w:hAnsi="Arial" w:cs="Arial"/>
+          <w:color w:val="000000"/>
+          <w:sz w:val="21"/>
+          <w:szCs w:val="21"/>
+          <w:shd w:val="clear" w:color="auto" w:fill="FDFDFD"/>
+        </w:rPr>
+      </w:pPr>
+      <w:r>
+        <w:rPr>
+          <w:color w:val="000000" w:themeColor="text1"/>
+        </w:rPr>
+        <w:t xml:space="preserve">* </w:t>
+      </w:r>
+      <w:r>
+        <w:rPr>
+          <w:rFonts w:ascii="Arial" w:hAnsi="Arial" w:cs="Arial"/>
+          <w:color w:val="000000"/>
+          <w:sz w:val="21"/>
+          <w:szCs w:val="21"/>
+          <w:shd w:val="clear" w:color="auto" w:fill="FDFDFD"/>
+        </w:rPr>
+        <w:t>간격이</w:t>
+      </w:r>
+      <w:r>
+        <w:rPr>
+          <w:rFonts w:ascii="Arial" w:hAnsi="Arial" w:cs="Arial"/>
+          <w:color w:val="000000"/>
+          <w:sz w:val="21"/>
+          <w:szCs w:val="21"/>
+          <w:shd w:val="clear" w:color="auto" w:fill="FDFDFD"/>
+        </w:rPr>
+        <w:t xml:space="preserve"> 3</w:t>
+      </w:r>
+      <w:r>
+        <w:rPr>
+          <w:rFonts w:ascii="Arial" w:hAnsi="Arial" w:cs="Arial"/>
+          <w:color w:val="000000"/>
+          <w:sz w:val="21"/>
+          <w:szCs w:val="21"/>
+          <w:shd w:val="clear" w:color="auto" w:fill="FDFDFD"/>
+        </w:rPr>
+        <w:t>이라면</w:t>
+      </w:r>
+      <w:r>
+        <w:rPr>
+          <w:rFonts w:ascii="Arial" w:hAnsi="Arial" w:cs="Arial"/>
+          <w:color w:val="000000"/>
+          <w:sz w:val="21"/>
+          <w:szCs w:val="21"/>
+          <w:shd w:val="clear" w:color="auto" w:fill="FDFDFD"/>
+        </w:rPr>
+        <w:t xml:space="preserve"> 3</w:t>
+      </w:r>
+      <w:r>
+        <w:rPr>
+          <w:rFonts w:ascii="Arial" w:hAnsi="Arial" w:cs="Arial"/>
+          <w:color w:val="000000"/>
+          <w:sz w:val="21"/>
+          <w:szCs w:val="21"/>
+          <w:shd w:val="clear" w:color="auto" w:fill="FDFDFD"/>
+        </w:rPr>
+        <w:t>개의</w:t>
+      </w:r>
+      <w:r>
+        <w:rPr>
+          <w:rFonts w:ascii="Arial" w:hAnsi="Arial" w:cs="Arial"/>
+          <w:color w:val="000000"/>
+          <w:sz w:val="21"/>
+          <w:szCs w:val="21"/>
+          <w:shd w:val="clear" w:color="auto" w:fill="FDFDFD"/>
+        </w:rPr>
+        <w:t xml:space="preserve"> </w:t>
+      </w:r>
+      <w:r>
+        <w:rPr>
+          <w:rFonts w:ascii="Arial" w:hAnsi="Arial" w:cs="Arial"/>
+          <w:color w:val="000000"/>
+          <w:sz w:val="21"/>
+          <w:szCs w:val="21"/>
+          <w:shd w:val="clear" w:color="auto" w:fill="FDFDFD"/>
+        </w:rPr>
+        <w:t>서브배열이</w:t>
+      </w:r>
+      <w:r>
+        <w:rPr>
+          <w:rFonts w:ascii="Arial" w:hAnsi="Arial" w:cs="Arial"/>
+          <w:color w:val="000000"/>
+          <w:sz w:val="21"/>
+          <w:szCs w:val="21"/>
+          <w:shd w:val="clear" w:color="auto" w:fill="FDFDFD"/>
+        </w:rPr>
+        <w:t xml:space="preserve"> </w:t>
+      </w:r>
+      <w:r>
+        <w:rPr>
+          <w:rFonts w:ascii="Arial" w:hAnsi="Arial" w:cs="Arial"/>
+          <w:color w:val="000000"/>
+          <w:sz w:val="21"/>
+          <w:szCs w:val="21"/>
+          <w:shd w:val="clear" w:color="auto" w:fill="FDFDFD"/>
+        </w:rPr>
+        <w:t>만들어진다</w:t>
+      </w:r>
+      <w:r>
+        <w:rPr>
+          <w:rFonts w:ascii="Arial" w:hAnsi="Arial" w:cs="Arial"/>
+          <w:color w:val="000000"/>
+          <w:sz w:val="21"/>
+          <w:szCs w:val="21"/>
+          <w:shd w:val="clear" w:color="auto" w:fill="FDFDFD"/>
+        </w:rPr>
+        <w:t xml:space="preserve">. </w:t>
+      </w:r>
+      <w:r>
+        <w:rPr>
+          <w:rFonts w:ascii="Arial" w:hAnsi="Arial" w:cs="Arial"/>
+          <w:color w:val="000000"/>
+          <w:sz w:val="21"/>
+          <w:szCs w:val="21"/>
+          <w:shd w:val="clear" w:color="auto" w:fill="FDFDFD"/>
+        </w:rPr>
+        <w:t>모든</w:t>
+      </w:r>
+      <w:r>
+        <w:rPr>
+          <w:rFonts w:ascii="Arial" w:hAnsi="Arial" w:cs="Arial"/>
+          <w:color w:val="000000"/>
+          <w:sz w:val="21"/>
+          <w:szCs w:val="21"/>
+          <w:shd w:val="clear" w:color="auto" w:fill="FDFDFD"/>
+        </w:rPr>
+        <w:t xml:space="preserve"> </w:t>
+      </w:r>
+      <w:r>
+        <w:rPr>
+          <w:rFonts w:ascii="Arial" w:hAnsi="Arial" w:cs="Arial"/>
+          <w:color w:val="000000"/>
+          <w:sz w:val="21"/>
+          <w:szCs w:val="21"/>
+          <w:shd w:val="clear" w:color="auto" w:fill="FDFDFD"/>
+        </w:rPr>
+        <w:t>서브배열에</w:t>
+      </w:r>
+      <w:r>
+        <w:rPr>
+          <w:rFonts w:ascii="Arial" w:hAnsi="Arial" w:cs="Arial"/>
+          <w:color w:val="000000"/>
+          <w:sz w:val="21"/>
+          <w:szCs w:val="21"/>
+          <w:shd w:val="clear" w:color="auto" w:fill="FDFDFD"/>
+        </w:rPr>
+        <w:t xml:space="preserve"> </w:t>
+      </w:r>
+      <w:r>
+        <w:rPr>
+          <w:rFonts w:ascii="Arial" w:hAnsi="Arial" w:cs="Arial"/>
+          <w:color w:val="000000"/>
+          <w:sz w:val="21"/>
+          <w:szCs w:val="21"/>
+          <w:shd w:val="clear" w:color="auto" w:fill="FDFDFD"/>
+        </w:rPr>
+        <w:t>대해</w:t>
+      </w:r>
+      <w:r>
+        <w:rPr>
+          <w:rFonts w:ascii="Arial" w:hAnsi="Arial" w:cs="Arial"/>
+          <w:color w:val="000000"/>
+          <w:sz w:val="21"/>
+          <w:szCs w:val="21"/>
+          <w:shd w:val="clear" w:color="auto" w:fill="FDFDFD"/>
+        </w:rPr>
+        <w:t xml:space="preserve"> </w:t>
+      </w:r>
+      <w:r>
+        <w:rPr>
+          <w:rFonts w:ascii="Arial" w:hAnsi="Arial" w:cs="Arial"/>
+          <w:color w:val="000000"/>
+          <w:sz w:val="21"/>
+          <w:szCs w:val="21"/>
+          <w:shd w:val="clear" w:color="auto" w:fill="FDFDFD"/>
+        </w:rPr>
+        <w:t>삽입정렬을</w:t>
+      </w:r>
+      <w:r>
+        <w:rPr>
+          <w:rFonts w:ascii="Arial" w:hAnsi="Arial" w:cs="Arial"/>
+          <w:color w:val="000000"/>
+          <w:sz w:val="21"/>
+          <w:szCs w:val="21"/>
+          <w:shd w:val="clear" w:color="auto" w:fill="FDFDFD"/>
+        </w:rPr>
+        <w:t xml:space="preserve"> </w:t>
+      </w:r>
+      <w:r>
+        <w:rPr>
+          <w:rFonts w:ascii="Arial" w:hAnsi="Arial" w:cs="Arial"/>
+          <w:color w:val="000000"/>
+          <w:sz w:val="21"/>
+          <w:szCs w:val="21"/>
+          <w:shd w:val="clear" w:color="auto" w:fill="FDFDFD"/>
+        </w:rPr>
+        <w:t>마쳤다면</w:t>
+      </w:r>
+      <w:r>
+        <w:rPr>
+          <w:rFonts w:ascii="Arial" w:hAnsi="Arial" w:cs="Arial"/>
+          <w:color w:val="000000"/>
+          <w:sz w:val="21"/>
+          <w:szCs w:val="21"/>
+          <w:shd w:val="clear" w:color="auto" w:fill="FDFDFD"/>
+        </w:rPr>
+        <w:t xml:space="preserve">, </w:t>
+      </w:r>
+      <w:r>
+        <w:rPr>
+          <w:rFonts w:ascii="Arial" w:hAnsi="Arial" w:cs="Arial"/>
+          <w:color w:val="000000"/>
+          <w:sz w:val="21"/>
+          <w:szCs w:val="21"/>
+          <w:shd w:val="clear" w:color="auto" w:fill="FDFDFD"/>
+        </w:rPr>
+        <w:t>간격을</w:t>
+      </w:r>
+      <w:r>
+        <w:rPr>
+          <w:rFonts w:ascii="Arial" w:hAnsi="Arial" w:cs="Arial"/>
+          <w:color w:val="000000"/>
+          <w:sz w:val="21"/>
+          <w:szCs w:val="21"/>
+          <w:shd w:val="clear" w:color="auto" w:fill="FDFDFD"/>
+        </w:rPr>
+        <w:t xml:space="preserve"> (</w:t>
+      </w:r>
+      <w:r>
+        <w:rPr>
+          <w:rFonts w:ascii="Arial" w:hAnsi="Arial" w:cs="Arial"/>
+          <w:color w:val="000000"/>
+          <w:sz w:val="21"/>
+          <w:szCs w:val="21"/>
+          <w:shd w:val="clear" w:color="auto" w:fill="FDFDFD"/>
+        </w:rPr>
+        <w:t>보통</w:t>
+      </w:r>
+      <w:r>
+        <w:rPr>
+          <w:rFonts w:ascii="Arial" w:hAnsi="Arial" w:cs="Arial"/>
+          <w:color w:val="000000"/>
+          <w:sz w:val="21"/>
+          <w:szCs w:val="21"/>
+          <w:shd w:val="clear" w:color="auto" w:fill="FDFDFD"/>
+        </w:rPr>
+        <w:t xml:space="preserve"> </w:t>
+      </w:r>
+      <w:r>
+        <w:rPr>
+          <w:rFonts w:ascii="Arial" w:hAnsi="Arial" w:cs="Arial"/>
+          <w:color w:val="000000"/>
+          <w:sz w:val="21"/>
+          <w:szCs w:val="21"/>
+          <w:shd w:val="clear" w:color="auto" w:fill="FDFDFD"/>
+        </w:rPr>
+        <w:t>절반으로</w:t>
+      </w:r>
+      <w:r>
+        <w:rPr>
+          <w:rFonts w:ascii="Arial" w:hAnsi="Arial" w:cs="Arial"/>
+          <w:color w:val="000000"/>
+          <w:sz w:val="21"/>
+          <w:szCs w:val="21"/>
+          <w:shd w:val="clear" w:color="auto" w:fill="FDFDFD"/>
+        </w:rPr>
+        <w:t xml:space="preserve">) </w:t>
+      </w:r>
+      <w:r>
+        <w:rPr>
+          <w:rFonts w:ascii="Arial" w:hAnsi="Arial" w:cs="Arial"/>
+          <w:color w:val="000000"/>
+          <w:sz w:val="21"/>
+          <w:szCs w:val="21"/>
+          <w:shd w:val="clear" w:color="auto" w:fill="FDFDFD"/>
+        </w:rPr>
+        <w:t>줄여</w:t>
+      </w:r>
+      <w:r>
+        <w:rPr>
+          <w:rFonts w:ascii="Arial" w:hAnsi="Arial" w:cs="Arial"/>
+          <w:color w:val="000000"/>
+          <w:sz w:val="21"/>
+          <w:szCs w:val="21"/>
+          <w:shd w:val="clear" w:color="auto" w:fill="FDFDFD"/>
+        </w:rPr>
+        <w:t xml:space="preserve"> </w:t>
+      </w:r>
+      <w:r>
+        <w:rPr>
+          <w:rFonts w:ascii="Arial" w:hAnsi="Arial" w:cs="Arial"/>
+          <w:color w:val="000000"/>
+          <w:sz w:val="21"/>
+          <w:szCs w:val="21"/>
+          <w:shd w:val="clear" w:color="auto" w:fill="FDFDFD"/>
+        </w:rPr>
+        <w:t>반복한다</w:t>
+      </w:r>
+      <w:r>
+        <w:rPr>
+          <w:rFonts w:ascii="Arial" w:hAnsi="Arial" w:cs="Arial"/>
+          <w:color w:val="000000"/>
+          <w:sz w:val="21"/>
+          <w:szCs w:val="21"/>
+          <w:shd w:val="clear" w:color="auto" w:fill="FDFDFD"/>
+        </w:rPr>
+        <w:t>.</w:t>
+      </w:r>
+    </w:p>
+    <w:p>
+      <w:pPr>
+        <w:rPr>
+          <w:rFonts w:ascii="Arial" w:hAnsi="Arial" w:cs="Arial"/>
+          <w:color w:val="000000"/>
+          <w:sz w:val="21"/>
+          <w:szCs w:val="21"/>
+          <w:shd w:val="clear" w:color="auto" w:fill="FDFDFD"/>
+        </w:rPr>
+      </w:pPr>
+      <w:r>
+        <w:rPr>
+          <w:rFonts w:ascii="Arial" w:hAnsi="Arial" w:cs="Arial"/>
+          <w:color w:val="000000"/>
+          <w:sz w:val="21"/>
+          <w:szCs w:val="21"/>
+          <w:shd w:val="clear" w:color="auto" w:fill="FDFDFD"/>
+        </w:rPr>
+        <w:t xml:space="preserve">* </w:t>
+      </w:r>
+      <w:r>
+        <w:rPr>
+          <w:rFonts w:ascii="Arial" w:hAnsi="Arial" w:cs="Arial" w:hint="eastAsia"/>
+          <w:color w:val="000000"/>
+          <w:sz w:val="21"/>
+          <w:szCs w:val="21"/>
+          <w:shd w:val="clear" w:color="auto" w:fill="FDFDFD"/>
+        </w:rPr>
+        <w:t>간격이</w:t>
+      </w:r>
+      <w:r>
+        <w:rPr>
+          <w:rFonts w:ascii="Arial" w:hAnsi="Arial" w:cs="Arial"/>
+          <w:color w:val="000000"/>
+          <w:sz w:val="21"/>
+          <w:szCs w:val="21"/>
+          <w:shd w:val="clear" w:color="auto" w:fill="FDFDFD"/>
+        </w:rPr>
+        <w:t xml:space="preserve"> 1</w:t>
+      </w:r>
+      <w:r>
+        <w:rPr>
+          <w:rFonts w:ascii="Arial" w:hAnsi="Arial" w:cs="Arial"/>
+          <w:color w:val="000000"/>
+          <w:sz w:val="21"/>
+          <w:szCs w:val="21"/>
+          <w:shd w:val="clear" w:color="auto" w:fill="FDFDFD"/>
+        </w:rPr>
+        <w:t>이</w:t>
+      </w:r>
+      <w:r>
+        <w:rPr>
+          <w:rFonts w:ascii="Arial" w:hAnsi="Arial" w:cs="Arial"/>
+          <w:color w:val="000000"/>
+          <w:sz w:val="21"/>
+          <w:szCs w:val="21"/>
+          <w:shd w:val="clear" w:color="auto" w:fill="FDFDFD"/>
+        </w:rPr>
+        <w:t xml:space="preserve"> </w:t>
+      </w:r>
+      <w:r>
+        <w:rPr>
+          <w:rFonts w:ascii="Arial" w:hAnsi="Arial" w:cs="Arial"/>
+          <w:color w:val="000000"/>
+          <w:sz w:val="21"/>
+          <w:szCs w:val="21"/>
+          <w:shd w:val="clear" w:color="auto" w:fill="FDFDFD"/>
+        </w:rPr>
+        <w:t>되면</w:t>
+      </w:r>
+      <w:r>
+        <w:rPr>
+          <w:rFonts w:ascii="Arial" w:hAnsi="Arial" w:cs="Arial"/>
+          <w:color w:val="000000"/>
+          <w:sz w:val="21"/>
+          <w:szCs w:val="21"/>
+          <w:shd w:val="clear" w:color="auto" w:fill="FDFDFD"/>
+        </w:rPr>
+        <w:t xml:space="preserve"> </w:t>
+      </w:r>
+      <w:r>
+        <w:rPr>
+          <w:rFonts w:ascii="Arial" w:hAnsi="Arial" w:cs="Arial"/>
+          <w:color w:val="000000"/>
+          <w:sz w:val="21"/>
+          <w:szCs w:val="21"/>
+          <w:shd w:val="clear" w:color="auto" w:fill="FDFDFD"/>
+        </w:rPr>
+        <w:t>거의</w:t>
+      </w:r>
+      <w:r>
+        <w:rPr>
+          <w:rFonts w:ascii="Arial" w:hAnsi="Arial" w:cs="Arial"/>
+          <w:color w:val="000000"/>
+          <w:sz w:val="21"/>
+          <w:szCs w:val="21"/>
+          <w:shd w:val="clear" w:color="auto" w:fill="FDFDFD"/>
+        </w:rPr>
+        <w:t xml:space="preserve"> </w:t>
+      </w:r>
+      <w:r>
+        <w:rPr>
+          <w:rFonts w:ascii="Arial" w:hAnsi="Arial" w:cs="Arial"/>
+          <w:color w:val="000000"/>
+          <w:sz w:val="21"/>
+          <w:szCs w:val="21"/>
+          <w:shd w:val="clear" w:color="auto" w:fill="FDFDFD"/>
+        </w:rPr>
+        <w:t>정렬이</w:t>
+      </w:r>
+      <w:r>
+        <w:rPr>
+          <w:rFonts w:ascii="Arial" w:hAnsi="Arial" w:cs="Arial"/>
+          <w:color w:val="000000"/>
+          <w:sz w:val="21"/>
+          <w:szCs w:val="21"/>
+          <w:shd w:val="clear" w:color="auto" w:fill="FDFDFD"/>
+        </w:rPr>
+        <w:t xml:space="preserve"> </w:t>
+      </w:r>
+      <w:r>
+        <w:rPr>
+          <w:rFonts w:ascii="Arial" w:hAnsi="Arial" w:cs="Arial"/>
+          <w:color w:val="000000"/>
+          <w:sz w:val="21"/>
+          <w:szCs w:val="21"/>
+          <w:shd w:val="clear" w:color="auto" w:fill="FDFDFD"/>
+        </w:rPr>
+        <w:t>된</w:t>
+      </w:r>
+      <w:r>
+        <w:rPr>
+          <w:rFonts w:ascii="Arial" w:hAnsi="Arial" w:cs="Arial"/>
+          <w:color w:val="000000"/>
+          <w:sz w:val="21"/>
+          <w:szCs w:val="21"/>
+          <w:shd w:val="clear" w:color="auto" w:fill="FDFDFD"/>
+        </w:rPr>
+        <w:t xml:space="preserve"> </w:t>
+      </w:r>
+      <w:r>
+        <w:rPr>
+          <w:rFonts w:ascii="Arial" w:hAnsi="Arial" w:cs="Arial"/>
+          <w:color w:val="000000"/>
+          <w:sz w:val="21"/>
+          <w:szCs w:val="21"/>
+          <w:shd w:val="clear" w:color="auto" w:fill="FDFDFD"/>
+        </w:rPr>
+        <w:t>상태이므로</w:t>
+      </w:r>
+      <w:r>
+        <w:rPr>
+          <w:rFonts w:ascii="Arial" w:hAnsi="Arial" w:cs="Arial"/>
+          <w:color w:val="000000"/>
+          <w:sz w:val="21"/>
+          <w:szCs w:val="21"/>
+          <w:shd w:val="clear" w:color="auto" w:fill="FDFDFD"/>
+        </w:rPr>
+        <w:t xml:space="preserve"> </w:t>
+      </w:r>
+      <w:r>
+        <w:rPr>
+          <w:rFonts w:ascii="Arial" w:hAnsi="Arial" w:cs="Arial"/>
+          <w:color w:val="000000"/>
+          <w:sz w:val="21"/>
+          <w:szCs w:val="21"/>
+          <w:shd w:val="clear" w:color="auto" w:fill="FDFDFD"/>
+        </w:rPr>
+        <w:t>빠르게</w:t>
+      </w:r>
+      <w:r>
+        <w:rPr>
+          <w:rFonts w:ascii="Arial" w:hAnsi="Arial" w:cs="Arial"/>
+          <w:color w:val="000000"/>
+          <w:sz w:val="21"/>
+          <w:szCs w:val="21"/>
+          <w:shd w:val="clear" w:color="auto" w:fill="FDFDFD"/>
+        </w:rPr>
+        <w:t xml:space="preserve"> </w:t>
+      </w:r>
+      <w:r>
+        <w:rPr>
+          <w:rFonts w:ascii="Arial" w:hAnsi="Arial" w:cs="Arial"/>
+          <w:color w:val="000000"/>
+          <w:sz w:val="21"/>
+          <w:szCs w:val="21"/>
+          <w:shd w:val="clear" w:color="auto" w:fill="FDFDFD"/>
+        </w:rPr>
+        <w:t>정렬할</w:t>
+      </w:r>
+      <w:r>
+        <w:rPr>
+          <w:rFonts w:ascii="Arial" w:hAnsi="Arial" w:cs="Arial"/>
+          <w:color w:val="000000"/>
+          <w:sz w:val="21"/>
+          <w:szCs w:val="21"/>
+          <w:shd w:val="clear" w:color="auto" w:fill="FDFDFD"/>
+        </w:rPr>
+        <w:t xml:space="preserve"> </w:t>
+      </w:r>
+      <w:r>
+        <w:rPr>
+          <w:rFonts w:ascii="Arial" w:hAnsi="Arial" w:cs="Arial"/>
+          <w:color w:val="000000"/>
+          <w:sz w:val="21"/>
+          <w:szCs w:val="21"/>
+          <w:shd w:val="clear" w:color="auto" w:fill="FDFDFD"/>
+        </w:rPr>
+        <w:t>수</w:t>
+      </w:r>
+      <w:r>
+        <w:rPr>
+          <w:rFonts w:ascii="Arial" w:hAnsi="Arial" w:cs="Arial"/>
+          <w:color w:val="000000"/>
+          <w:sz w:val="21"/>
+          <w:szCs w:val="21"/>
+          <w:shd w:val="clear" w:color="auto" w:fill="FDFDFD"/>
+        </w:rPr>
+        <w:t xml:space="preserve"> </w:t>
+      </w:r>
+      <w:r>
+        <w:rPr>
+          <w:rFonts w:ascii="Arial" w:hAnsi="Arial" w:cs="Arial"/>
+          <w:color w:val="000000"/>
+          <w:sz w:val="21"/>
+          <w:szCs w:val="21"/>
+          <w:shd w:val="clear" w:color="auto" w:fill="FDFDFD"/>
+        </w:rPr>
+        <w:t>있다</w:t>
+      </w:r>
+      <w:r>
+        <w:rPr>
+          <w:rFonts w:ascii="Arial" w:hAnsi="Arial" w:cs="Arial"/>
+          <w:color w:val="000000"/>
+          <w:sz w:val="21"/>
+          <w:szCs w:val="21"/>
+          <w:shd w:val="clear" w:color="auto" w:fill="FDFDFD"/>
+        </w:rPr>
+        <w:t>.</w:t>
+      </w:r>
+    </w:p>
+    <w:p>
+      <w:pPr>
+        <w:rPr>
+          <w:rFonts w:ascii="Arial" w:hAnsi="Arial" w:cs="Arial"/>
+          <w:color w:val="000000"/>
+          <w:sz w:val="21"/>
+          <w:szCs w:val="21"/>
+          <w:shd w:val="clear" w:color="auto" w:fill="FDFDFD"/>
+        </w:rPr>
+      </w:pPr>
+      <w:r>
+        <w:rPr>
+          <w:rFonts w:ascii="Arial" w:hAnsi="Arial" w:cs="Arial"/>
+          <w:color w:val="000000"/>
+          <w:sz w:val="21"/>
+          <w:szCs w:val="21"/>
+          <w:shd w:val="clear" w:color="auto" w:fill="FDFDFD"/>
+        </w:rPr>
+        <w:t xml:space="preserve">* </w:t>
+      </w:r>
+      <w:r>
+        <w:rPr>
+          <w:rFonts w:ascii="Arial" w:hAnsi="Arial" w:cs="Arial" w:hint="eastAsia"/>
+          <w:color w:val="000000"/>
+          <w:sz w:val="21"/>
+          <w:szCs w:val="21"/>
+          <w:shd w:val="clear" w:color="auto" w:fill="FDFDFD"/>
+        </w:rPr>
+        <w:t>간격</w:t>
+      </w:r>
+      <w:r>
+        <w:rPr>
+          <w:rFonts w:ascii="Arial" w:hAnsi="Arial" w:cs="Arial"/>
+          <w:color w:val="000000"/>
+          <w:sz w:val="21"/>
+          <w:szCs w:val="21"/>
+          <w:shd w:val="clear" w:color="auto" w:fill="FDFDFD"/>
+        </w:rPr>
+        <w:t xml:space="preserve"> </w:t>
+      </w:r>
+      <w:r>
+        <w:rPr>
+          <w:rFonts w:ascii="Arial" w:hAnsi="Arial" w:cs="Arial"/>
+          <w:color w:val="000000"/>
+          <w:sz w:val="21"/>
+          <w:szCs w:val="21"/>
+          <w:shd w:val="clear" w:color="auto" w:fill="FDFDFD"/>
+        </w:rPr>
+        <w:t>정의에</w:t>
+      </w:r>
+      <w:r>
+        <w:rPr>
+          <w:rFonts w:ascii="Arial" w:hAnsi="Arial" w:cs="Arial"/>
+          <w:color w:val="000000"/>
+          <w:sz w:val="21"/>
+          <w:szCs w:val="21"/>
+          <w:shd w:val="clear" w:color="auto" w:fill="FDFDFD"/>
+        </w:rPr>
+        <w:t xml:space="preserve"> </w:t>
+      </w:r>
+      <w:r>
+        <w:rPr>
+          <w:rFonts w:ascii="Arial" w:hAnsi="Arial" w:cs="Arial"/>
+          <w:color w:val="000000"/>
+          <w:sz w:val="21"/>
+          <w:szCs w:val="21"/>
+          <w:shd w:val="clear" w:color="auto" w:fill="FDFDFD"/>
+        </w:rPr>
+        <w:t>따라</w:t>
+      </w:r>
+      <w:r>
+        <w:rPr>
+          <w:rFonts w:ascii="Arial" w:hAnsi="Arial" w:cs="Arial"/>
+          <w:color w:val="000000"/>
+          <w:sz w:val="21"/>
+          <w:szCs w:val="21"/>
+          <w:shd w:val="clear" w:color="auto" w:fill="FDFDFD"/>
+        </w:rPr>
+        <w:t xml:space="preserve"> </w:t>
+      </w:r>
+      <w:r>
+        <w:rPr>
+          <w:rFonts w:ascii="Arial" w:hAnsi="Arial" w:cs="Arial"/>
+          <w:color w:val="000000"/>
+          <w:sz w:val="21"/>
+          <w:szCs w:val="21"/>
+          <w:shd w:val="clear" w:color="auto" w:fill="FDFDFD"/>
+        </w:rPr>
+        <w:t>성능이</w:t>
+      </w:r>
+      <w:r>
+        <w:rPr>
+          <w:rFonts w:ascii="Arial" w:hAnsi="Arial" w:cs="Arial"/>
+          <w:color w:val="000000"/>
+          <w:sz w:val="21"/>
+          <w:szCs w:val="21"/>
+          <w:shd w:val="clear" w:color="auto" w:fill="FDFDFD"/>
+        </w:rPr>
+        <w:t xml:space="preserve"> </w:t>
+      </w:r>
+      <w:r>
+        <w:rPr>
+          <w:rFonts w:ascii="Arial" w:hAnsi="Arial" w:cs="Arial"/>
+          <w:color w:val="000000"/>
+          <w:sz w:val="21"/>
+          <w:szCs w:val="21"/>
+          <w:shd w:val="clear" w:color="auto" w:fill="FDFDFD"/>
+        </w:rPr>
+        <w:t>제각각이라</w:t>
+      </w:r>
+      <w:r>
+        <w:rPr>
+          <w:rFonts w:ascii="Arial" w:hAnsi="Arial" w:cs="Arial"/>
+          <w:color w:val="000000"/>
+          <w:sz w:val="21"/>
+          <w:szCs w:val="21"/>
+          <w:shd w:val="clear" w:color="auto" w:fill="FDFDFD"/>
+        </w:rPr>
+        <w:t xml:space="preserve"> </w:t>
+      </w:r>
+      <w:r>
+        <w:rPr>
+          <w:rFonts w:ascii="Arial" w:hAnsi="Arial" w:cs="Arial"/>
+          <w:color w:val="000000"/>
+          <w:sz w:val="21"/>
+          <w:szCs w:val="21"/>
+          <w:shd w:val="clear" w:color="auto" w:fill="FDFDFD"/>
+        </w:rPr>
+        <w:t>시간복잡도</w:t>
+      </w:r>
+      <w:r>
+        <w:rPr>
+          <w:rFonts w:ascii="Arial" w:hAnsi="Arial" w:cs="Arial"/>
+          <w:color w:val="000000"/>
+          <w:sz w:val="21"/>
+          <w:szCs w:val="21"/>
+          <w:shd w:val="clear" w:color="auto" w:fill="FDFDFD"/>
+        </w:rPr>
+        <w:t xml:space="preserve"> </w:t>
+      </w:r>
+      <w:r>
+        <w:rPr>
+          <w:rFonts w:ascii="Arial" w:hAnsi="Arial" w:cs="Arial"/>
+          <w:color w:val="000000"/>
+          <w:sz w:val="21"/>
+          <w:szCs w:val="21"/>
+          <w:shd w:val="clear" w:color="auto" w:fill="FDFDFD"/>
+        </w:rPr>
+        <w:t>분석이</w:t>
+      </w:r>
+      <w:r>
+        <w:rPr>
+          <w:rFonts w:ascii="Arial" w:hAnsi="Arial" w:cs="Arial"/>
+          <w:color w:val="000000"/>
+          <w:sz w:val="21"/>
+          <w:szCs w:val="21"/>
+          <w:shd w:val="clear" w:color="auto" w:fill="FDFDFD"/>
+        </w:rPr>
+        <w:t xml:space="preserve"> </w:t>
+      </w:r>
+      <w:r>
+        <w:rPr>
+          <w:rFonts w:ascii="Arial" w:hAnsi="Arial" w:cs="Arial"/>
+          <w:color w:val="000000"/>
+          <w:sz w:val="21"/>
+          <w:szCs w:val="21"/>
+          <w:shd w:val="clear" w:color="auto" w:fill="FDFDFD"/>
+        </w:rPr>
+        <w:t>쉽지</w:t>
+      </w:r>
+      <w:r>
+        <w:rPr>
+          <w:rFonts w:ascii="Arial" w:hAnsi="Arial" w:cs="Arial"/>
+          <w:color w:val="000000"/>
+          <w:sz w:val="21"/>
+          <w:szCs w:val="21"/>
+          <w:shd w:val="clear" w:color="auto" w:fill="FDFDFD"/>
+        </w:rPr>
+        <w:t xml:space="preserve"> </w:t>
+      </w:r>
+      <w:r>
+        <w:rPr>
+          <w:rFonts w:ascii="Arial" w:hAnsi="Arial" w:cs="Arial"/>
+          <w:color w:val="000000"/>
+          <w:sz w:val="21"/>
+          <w:szCs w:val="21"/>
+          <w:shd w:val="clear" w:color="auto" w:fill="FDFDFD"/>
+        </w:rPr>
+        <w:t>않다</w:t>
+      </w:r>
+      <w:r>
+        <w:rPr>
+          <w:rFonts w:ascii="Arial" w:hAnsi="Arial" w:cs="Arial"/>
+          <w:color w:val="000000"/>
+          <w:sz w:val="21"/>
+          <w:szCs w:val="21"/>
+          <w:shd w:val="clear" w:color="auto" w:fill="FDFDFD"/>
+        </w:rPr>
+        <w:t xml:space="preserve">. </w:t>
+      </w:r>
+      <w:r>
+        <w:rPr>
+          <w:rFonts w:ascii="Arial" w:hAnsi="Arial" w:cs="Arial"/>
+          <w:color w:val="000000"/>
+          <w:sz w:val="21"/>
+          <w:szCs w:val="21"/>
+          <w:shd w:val="clear" w:color="auto" w:fill="FDFDFD"/>
+        </w:rPr>
+        <w:t>배열이</w:t>
+      </w:r>
+      <w:r>
+        <w:rPr>
+          <w:rFonts w:ascii="Arial" w:hAnsi="Arial" w:cs="Arial"/>
+          <w:color w:val="000000"/>
+          <w:sz w:val="21"/>
+          <w:szCs w:val="21"/>
+          <w:shd w:val="clear" w:color="auto" w:fill="FDFDFD"/>
+        </w:rPr>
+        <w:t xml:space="preserve"> </w:t>
+      </w:r>
+      <w:r>
+        <w:rPr>
+          <w:rFonts w:ascii="Arial" w:hAnsi="Arial" w:cs="Arial"/>
+          <w:color w:val="000000"/>
+          <w:sz w:val="21"/>
+          <w:szCs w:val="21"/>
+          <w:shd w:val="clear" w:color="auto" w:fill="FDFDFD"/>
+        </w:rPr>
+        <w:t>이미</w:t>
+      </w:r>
+      <w:r>
+        <w:rPr>
+          <w:rFonts w:ascii="Arial" w:hAnsi="Arial" w:cs="Arial"/>
+          <w:color w:val="000000"/>
+          <w:sz w:val="21"/>
+          <w:szCs w:val="21"/>
+          <w:shd w:val="clear" w:color="auto" w:fill="FDFDFD"/>
+        </w:rPr>
+        <w:t xml:space="preserve"> </w:t>
+      </w:r>
+      <w:r>
+        <w:rPr>
+          <w:rFonts w:ascii="Arial" w:hAnsi="Arial" w:cs="Arial"/>
+          <w:color w:val="000000"/>
+          <w:sz w:val="21"/>
+          <w:szCs w:val="21"/>
+          <w:shd w:val="clear" w:color="auto" w:fill="FDFDFD"/>
+        </w:rPr>
+        <w:t>정렬되어</w:t>
+      </w:r>
+      <w:r>
+        <w:rPr>
+          <w:rFonts w:ascii="Arial" w:hAnsi="Arial" w:cs="Arial"/>
+          <w:color w:val="000000"/>
+          <w:sz w:val="21"/>
+          <w:szCs w:val="21"/>
+          <w:shd w:val="clear" w:color="auto" w:fill="FDFDFD"/>
+        </w:rPr>
+        <w:t xml:space="preserve"> </w:t>
+      </w:r>
+      <w:r>
+        <w:rPr>
+          <w:rFonts w:ascii="Arial" w:hAnsi="Arial" w:cs="Arial"/>
+          <w:color w:val="000000"/>
+          <w:sz w:val="21"/>
+          <w:szCs w:val="21"/>
+          <w:shd w:val="clear" w:color="auto" w:fill="FDFDFD"/>
+        </w:rPr>
+        <w:t>있다면</w:t>
+      </w:r>
+      <w:r>
+        <w:rPr>
+          <w:rFonts w:ascii="Arial" w:hAnsi="Arial" w:cs="Arial"/>
+          <w:color w:val="000000"/>
+          <w:sz w:val="21"/>
+          <w:szCs w:val="21"/>
+          <w:shd w:val="clear" w:color="auto" w:fill="FDFDFD"/>
+        </w:rPr>
+        <w:t xml:space="preserve"> O(nlogn)</w:t>
+      </w:r>
+      <w:r>
+        <w:rPr>
+          <w:rFonts w:ascii="Arial" w:hAnsi="Arial" w:cs="Arial"/>
+          <w:color w:val="000000"/>
+          <w:sz w:val="21"/>
+          <w:szCs w:val="21"/>
+          <w:shd w:val="clear" w:color="auto" w:fill="FDFDFD"/>
+        </w:rPr>
+        <w:t>이고</w:t>
+      </w:r>
+      <w:r>
+        <w:rPr>
+          <w:rFonts w:ascii="Arial" w:hAnsi="Arial" w:cs="Arial"/>
+          <w:color w:val="000000"/>
+          <w:sz w:val="21"/>
+          <w:szCs w:val="21"/>
+          <w:shd w:val="clear" w:color="auto" w:fill="FDFDFD"/>
+        </w:rPr>
+        <w:t xml:space="preserve"> </w:t>
+      </w:r>
+      <w:r>
+        <w:rPr>
+          <w:rFonts w:ascii="Arial" w:hAnsi="Arial" w:cs="Arial"/>
+          <w:color w:val="000000"/>
+          <w:sz w:val="21"/>
+          <w:szCs w:val="21"/>
+          <w:shd w:val="clear" w:color="auto" w:fill="FDFDFD"/>
+        </w:rPr>
+        <w:t>최악의</w:t>
+      </w:r>
+      <w:r>
+        <w:rPr>
+          <w:rFonts w:ascii="Arial" w:hAnsi="Arial" w:cs="Arial"/>
+          <w:color w:val="000000"/>
+          <w:sz w:val="21"/>
+          <w:szCs w:val="21"/>
+          <w:shd w:val="clear" w:color="auto" w:fill="FDFDFD"/>
+        </w:rPr>
+        <w:t xml:space="preserve"> </w:t>
+      </w:r>
+      <w:r>
+        <w:rPr>
+          <w:rFonts w:ascii="Arial" w:hAnsi="Arial" w:cs="Arial"/>
+          <w:color w:val="000000"/>
+          <w:sz w:val="21"/>
+          <w:szCs w:val="21"/>
+          <w:shd w:val="clear" w:color="auto" w:fill="FDFDFD"/>
+        </w:rPr>
+        <w:t>경우</w:t>
+      </w:r>
+      <w:r>
+        <w:rPr>
+          <w:rFonts w:ascii="Arial" w:hAnsi="Arial" w:cs="Arial"/>
+          <w:color w:val="000000"/>
+          <w:sz w:val="21"/>
+          <w:szCs w:val="21"/>
+          <w:shd w:val="clear" w:color="auto" w:fill="FDFDFD"/>
+        </w:rPr>
+        <w:t xml:space="preserve"> </w:t>
+      </w:r>
+      <w:r>
+        <w:rPr>
+          <w:rFonts w:ascii="Arial" w:hAnsi="Arial" w:cs="Arial"/>
+          <w:color w:val="000000"/>
+          <w:sz w:val="21"/>
+          <w:szCs w:val="21"/>
+          <w:shd w:val="clear" w:color="auto" w:fill="FDFDFD"/>
+        </w:rPr>
+        <w:t>아래</w:t>
+      </w:r>
+      <w:r>
+        <w:rPr>
+          <w:rFonts w:ascii="Arial" w:hAnsi="Arial" w:cs="Arial"/>
+          <w:color w:val="000000"/>
+          <w:sz w:val="21"/>
+          <w:szCs w:val="21"/>
+          <w:shd w:val="clear" w:color="auto" w:fill="FDFDFD"/>
+        </w:rPr>
+        <w:t xml:space="preserve"> </w:t>
+      </w:r>
+      <w:r>
+        <w:rPr>
+          <w:rFonts w:ascii="Arial" w:hAnsi="Arial" w:cs="Arial"/>
+          <w:color w:val="000000"/>
+          <w:sz w:val="21"/>
+          <w:szCs w:val="21"/>
+          <w:shd w:val="clear" w:color="auto" w:fill="FDFDFD"/>
+        </w:rPr>
+        <w:t>구현처럼</w:t>
+      </w:r>
+      <w:r>
+        <w:rPr>
+          <w:rFonts w:ascii="Arial" w:hAnsi="Arial" w:cs="Arial"/>
+          <w:color w:val="000000"/>
+          <w:sz w:val="21"/>
+          <w:szCs w:val="21"/>
+          <w:shd w:val="clear" w:color="auto" w:fill="FDFDFD"/>
+        </w:rPr>
+        <w:t xml:space="preserve"> </w:t>
+      </w:r>
+      <w:r>
+        <w:rPr>
+          <w:rFonts w:ascii="Arial" w:hAnsi="Arial" w:cs="Arial"/>
+          <w:color w:val="000000"/>
+          <w:sz w:val="21"/>
+          <w:szCs w:val="21"/>
+          <w:shd w:val="clear" w:color="auto" w:fill="FDFDFD"/>
+        </w:rPr>
+        <w:t>간격을</w:t>
+      </w:r>
+      <w:r>
+        <w:rPr>
+          <w:rFonts w:ascii="Arial" w:hAnsi="Arial" w:cs="Arial"/>
+          <w:color w:val="000000"/>
+          <w:sz w:val="21"/>
+          <w:szCs w:val="21"/>
+          <w:shd w:val="clear" w:color="auto" w:fill="FDFDFD"/>
+        </w:rPr>
+        <w:t xml:space="preserve"> </w:t>
+      </w:r>
+      <w:r>
+        <w:rPr>
+          <w:rFonts w:ascii="Arial" w:hAnsi="Arial" w:cs="Arial"/>
+          <w:color w:val="000000"/>
+          <w:sz w:val="21"/>
+          <w:szCs w:val="21"/>
+          <w:shd w:val="clear" w:color="auto" w:fill="FDFDFD"/>
+        </w:rPr>
+        <w:t>절반씩</w:t>
+      </w:r>
+      <w:r>
+        <w:rPr>
+          <w:rFonts w:ascii="Arial" w:hAnsi="Arial" w:cs="Arial"/>
+          <w:color w:val="000000"/>
+          <w:sz w:val="21"/>
+          <w:szCs w:val="21"/>
+          <w:shd w:val="clear" w:color="auto" w:fill="FDFDFD"/>
+        </w:rPr>
+        <w:t xml:space="preserve"> </w:t>
+      </w:r>
+      <w:r>
+        <w:rPr>
+          <w:rFonts w:ascii="Arial" w:hAnsi="Arial" w:cs="Arial"/>
+          <w:color w:val="000000"/>
+          <w:sz w:val="21"/>
+          <w:szCs w:val="21"/>
+          <w:shd w:val="clear" w:color="auto" w:fill="FDFDFD"/>
+        </w:rPr>
+        <w:t>줄인다면</w:t>
+      </w:r>
+      <w:r>
+        <w:rPr>
+          <w:rFonts w:ascii="Arial" w:hAnsi="Arial" w:cs="Arial"/>
+          <w:color w:val="000000"/>
+          <w:sz w:val="21"/>
+          <w:szCs w:val="21"/>
+          <w:shd w:val="clear" w:color="auto" w:fill="FDFDFD"/>
+        </w:rPr>
+        <w:t xml:space="preserve"> O(n</w:t>
+      </w:r>
+      <w:r>
+        <w:rPr>
+          <w:rFonts w:ascii="Arial" w:hAnsi="Arial" w:cs="Arial"/>
+          <w:color w:val="000000"/>
+          <w:sz w:val="21"/>
+          <w:szCs w:val="21"/>
+          <w:shd w:val="clear" w:color="auto" w:fill="FDFDFD"/>
+        </w:rPr>
+        <w:t>^</w:t>
+      </w:r>
+      <w:r>
+        <w:rPr>
+          <w:rFonts w:ascii="Arial" w:hAnsi="Arial" w:cs="Arial"/>
+          <w:color w:val="000000"/>
+          <w:sz w:val="21"/>
+          <w:szCs w:val="21"/>
+          <w:shd w:val="clear" w:color="auto" w:fill="FDFDFD"/>
+        </w:rPr>
+        <w:t>2)</w:t>
+      </w:r>
+      <w:r>
+        <w:rPr>
+          <w:rFonts w:ascii="Arial" w:hAnsi="Arial" w:cs="Arial"/>
+          <w:color w:val="000000"/>
+          <w:sz w:val="21"/>
+          <w:szCs w:val="21"/>
+          <w:shd w:val="clear" w:color="auto" w:fill="FDFDFD"/>
+        </w:rPr>
+        <w:t>이다</w:t>
+      </w:r>
+      <w:r>
+        <w:rPr>
+          <w:rFonts w:ascii="Arial" w:hAnsi="Arial" w:cs="Arial"/>
+          <w:color w:val="000000"/>
+          <w:sz w:val="21"/>
+          <w:szCs w:val="21"/>
+          <w:shd w:val="clear" w:color="auto" w:fill="FDFDFD"/>
+        </w:rPr>
+        <w:t xml:space="preserve">. </w:t>
+      </w:r>
+      <w:r>
+        <w:rPr>
+          <w:rFonts w:ascii="Arial" w:hAnsi="Arial" w:cs="Arial"/>
+          <w:color w:val="000000"/>
+          <w:sz w:val="21"/>
+          <w:szCs w:val="21"/>
+          <w:shd w:val="clear" w:color="auto" w:fill="FDFDFD"/>
+        </w:rPr>
+        <w:t>다른</w:t>
+      </w:r>
+      <w:r>
+        <w:rPr>
+          <w:rFonts w:ascii="Arial" w:hAnsi="Arial" w:cs="Arial"/>
+          <w:color w:val="000000"/>
+          <w:sz w:val="21"/>
+          <w:szCs w:val="21"/>
+          <w:shd w:val="clear" w:color="auto" w:fill="FDFDFD"/>
+        </w:rPr>
+        <w:t xml:space="preserve"> </w:t>
+      </w:r>
+      <w:r>
+        <w:rPr>
+          <w:rFonts w:ascii="Arial" w:hAnsi="Arial" w:cs="Arial"/>
+          <w:color w:val="000000"/>
+          <w:sz w:val="21"/>
+          <w:szCs w:val="21"/>
+          <w:shd w:val="clear" w:color="auto" w:fill="FDFDFD"/>
+        </w:rPr>
+        <w:t>간격</w:t>
+      </w:r>
+      <w:r>
+        <w:rPr>
+          <w:rFonts w:ascii="Arial" w:hAnsi="Arial" w:cs="Arial"/>
+          <w:color w:val="000000"/>
+          <w:sz w:val="21"/>
+          <w:szCs w:val="21"/>
+          <w:shd w:val="clear" w:color="auto" w:fill="FDFDFD"/>
+        </w:rPr>
+        <w:t xml:space="preserve"> </w:t>
+      </w:r>
+      <w:r>
+        <w:rPr>
+          <w:rFonts w:ascii="Arial" w:hAnsi="Arial" w:cs="Arial"/>
+          <w:color w:val="000000"/>
+          <w:sz w:val="21"/>
+          <w:szCs w:val="21"/>
+          <w:shd w:val="clear" w:color="auto" w:fill="FDFDFD"/>
+        </w:rPr>
+        <w:t>정의를</w:t>
+      </w:r>
+      <w:r>
+        <w:rPr>
+          <w:rFonts w:ascii="Arial" w:hAnsi="Arial" w:cs="Arial"/>
+          <w:color w:val="000000"/>
+          <w:sz w:val="21"/>
+          <w:szCs w:val="21"/>
+          <w:shd w:val="clear" w:color="auto" w:fill="FDFDFD"/>
+        </w:rPr>
+        <w:t xml:space="preserve"> </w:t>
+      </w:r>
+      <w:r>
+        <w:rPr>
+          <w:rFonts w:ascii="Arial" w:hAnsi="Arial" w:cs="Arial"/>
+          <w:color w:val="000000"/>
+          <w:sz w:val="21"/>
+          <w:szCs w:val="21"/>
+          <w:shd w:val="clear" w:color="auto" w:fill="FDFDFD"/>
+        </w:rPr>
+        <w:t>사용한다</w:t>
+      </w:r>
+      <w:r>
+        <w:rPr>
+          <w:rFonts w:ascii="Arial" w:hAnsi="Arial" w:cs="Arial"/>
+          <w:color w:val="000000"/>
+          <w:sz w:val="21"/>
+          <w:szCs w:val="21"/>
+          <w:shd w:val="clear" w:color="auto" w:fill="FDFDFD"/>
+        </w:rPr>
+        <w:t xml:space="preserve"> </w:t>
+      </w:r>
+      <w:r>
+        <w:rPr>
+          <w:rFonts w:ascii="Arial" w:hAnsi="Arial" w:cs="Arial"/>
+          <w:color w:val="000000"/>
+          <w:sz w:val="21"/>
+          <w:szCs w:val="21"/>
+          <w:shd w:val="clear" w:color="auto" w:fill="FDFDFD"/>
+        </w:rPr>
+        <w:t>하더라도</w:t>
+      </w:r>
+      <w:r>
+        <w:rPr>
+          <w:rFonts w:ascii="Arial" w:hAnsi="Arial" w:cs="Arial"/>
+          <w:color w:val="000000"/>
+          <w:sz w:val="21"/>
+          <w:szCs w:val="21"/>
+          <w:shd w:val="clear" w:color="auto" w:fill="FDFDFD"/>
+        </w:rPr>
+        <w:t xml:space="preserve"> </w:t>
+      </w:r>
+      <w:r>
+        <w:rPr>
+          <w:rFonts w:ascii="Arial" w:hAnsi="Arial" w:cs="Arial"/>
+          <w:color w:val="000000"/>
+          <w:sz w:val="21"/>
+          <w:szCs w:val="21"/>
+          <w:shd w:val="clear" w:color="auto" w:fill="FDFDFD"/>
+        </w:rPr>
+        <w:t>현재까지</w:t>
+      </w:r>
+      <w:r>
+        <w:rPr>
+          <w:rFonts w:ascii="Arial" w:hAnsi="Arial" w:cs="Arial"/>
+          <w:color w:val="000000"/>
+          <w:sz w:val="21"/>
+          <w:szCs w:val="21"/>
+          <w:shd w:val="clear" w:color="auto" w:fill="FDFDFD"/>
+        </w:rPr>
+        <w:t xml:space="preserve"> </w:t>
+      </w:r>
+      <w:r>
+        <w:rPr>
+          <w:rFonts w:ascii="Arial" w:hAnsi="Arial" w:cs="Arial"/>
+          <w:color w:val="000000"/>
+          <w:sz w:val="21"/>
+          <w:szCs w:val="21"/>
+          <w:shd w:val="clear" w:color="auto" w:fill="FDFDFD"/>
+        </w:rPr>
+        <w:t>알려진</w:t>
+      </w:r>
+      <w:r>
+        <w:rPr>
+          <w:rFonts w:ascii="Arial" w:hAnsi="Arial" w:cs="Arial"/>
+          <w:color w:val="000000"/>
+          <w:sz w:val="21"/>
+          <w:szCs w:val="21"/>
+          <w:shd w:val="clear" w:color="auto" w:fill="FDFDFD"/>
+        </w:rPr>
+        <w:t xml:space="preserve"> </w:t>
+      </w:r>
+      <w:r>
+        <w:rPr>
+          <w:rFonts w:ascii="Arial" w:hAnsi="Arial" w:cs="Arial"/>
+          <w:color w:val="000000"/>
+          <w:sz w:val="21"/>
+          <w:szCs w:val="21"/>
+          <w:shd w:val="clear" w:color="auto" w:fill="FDFDFD"/>
+        </w:rPr>
+        <w:t>바로는</w:t>
+      </w:r>
+      <w:r>
+        <w:rPr>
+          <w:rFonts w:ascii="Arial" w:hAnsi="Arial" w:cs="Arial"/>
+          <w:color w:val="000000"/>
+          <w:sz w:val="21"/>
+          <w:szCs w:val="21"/>
+          <w:shd w:val="clear" w:color="auto" w:fill="FDFDFD"/>
+        </w:rPr>
+        <w:t xml:space="preserve"> O(nlog</w:t>
+      </w:r>
+      <w:r>
+        <w:rPr>
+          <w:rFonts w:ascii="Arial" w:hAnsi="Arial" w:cs="Arial"/>
+          <w:color w:val="000000"/>
+          <w:sz w:val="21"/>
+          <w:szCs w:val="21"/>
+          <w:shd w:val="clear" w:color="auto" w:fill="FDFDFD"/>
+        </w:rPr>
+        <w:t>^</w:t>
+      </w:r>
+      <w:r>
+        <w:rPr>
+          <w:rFonts w:ascii="Arial" w:hAnsi="Arial" w:cs="Arial"/>
+          <w:color w:val="000000"/>
+          <w:sz w:val="21"/>
+          <w:szCs w:val="21"/>
+          <w:shd w:val="clear" w:color="auto" w:fill="FDFDFD"/>
+        </w:rPr>
+        <w:t>2n)</w:t>
+      </w:r>
+      <w:r>
+        <w:rPr>
+          <w:rFonts w:ascii="Arial" w:hAnsi="Arial" w:cs="Arial"/>
+          <w:color w:val="000000"/>
+          <w:sz w:val="21"/>
+          <w:szCs w:val="21"/>
+          <w:shd w:val="clear" w:color="auto" w:fill="FDFDFD"/>
+        </w:rPr>
+        <w:t>이</w:t>
+      </w:r>
+      <w:r>
+        <w:rPr>
+          <w:rFonts w:ascii="Arial" w:hAnsi="Arial" w:cs="Arial"/>
+          <w:color w:val="000000"/>
+          <w:sz w:val="21"/>
+          <w:szCs w:val="21"/>
+          <w:shd w:val="clear" w:color="auto" w:fill="FDFDFD"/>
+        </w:rPr>
+        <w:t xml:space="preserve"> </w:t>
+      </w:r>
+      <w:r>
+        <w:rPr>
+          <w:rFonts w:ascii="Arial" w:hAnsi="Arial" w:cs="Arial"/>
+          <w:color w:val="000000"/>
+          <w:sz w:val="21"/>
+          <w:szCs w:val="21"/>
+          <w:shd w:val="clear" w:color="auto" w:fill="FDFDFD"/>
+        </w:rPr>
+        <w:t>최선이다</w:t>
+      </w:r>
+      <w:r>
+        <w:rPr>
+          <w:rFonts w:ascii="Arial" w:hAnsi="Arial" w:cs="Arial"/>
+          <w:color w:val="000000"/>
+          <w:sz w:val="21"/>
+          <w:szCs w:val="21"/>
+          <w:shd w:val="clear" w:color="auto" w:fill="FDFDFD"/>
+        </w:rPr>
+        <w:t>.</w:t>
+      </w:r>
+    </w:p>
+    <w:p>
+      <w:pPr>
+        <w:rPr>
+          <w:color w:val="000000" w:themeColor="text1"/>
+        </w:rPr>
+      </w:pPr>
+    </w:p>
+    <w:p>
+      <w:pPr>
+        <w:rPr>
+          <w:b/>
+          <w:color w:val="000000" w:themeColor="text1"/>
+        </w:rPr>
+      </w:pPr>
+      <w:r>
+        <w:rPr>
+          <w:rFonts w:hint="eastAsia"/>
+          <w:b/>
+          <w:color w:val="000000" w:themeColor="text1"/>
+        </w:rPr>
+        <w:t>병합 정렬</w:t>
+      </w:r>
+    </w:p>
+    <w:p>
+      <w:pPr>
+        <w:rPr>
+          <w:color w:val="000000" w:themeColor="text1"/>
+        </w:rPr>
+      </w:pPr>
+      <w:r>
+        <w:rPr>
+          <w:rFonts w:hint="eastAsia"/>
+          <w:color w:val="000000" w:themeColor="text1"/>
+        </w:rPr>
+        <w:t xml:space="preserve">* </w:t>
+      </w:r>
+      <w:r>
+        <w:rPr>
+          <w:rFonts w:hint="eastAsia"/>
+          <w:color w:val="000000" w:themeColor="text1"/>
+        </w:rPr>
+        <w:t>폰</w:t>
+      </w:r>
+      <w:r>
+        <w:rPr>
+          <w:color w:val="000000" w:themeColor="text1"/>
+        </w:rPr>
+        <w:t xml:space="preserve"> 노이만이 개발했으며, 두 부분으로 쪼개는 작업을 재귀적으로 반복한 뒤, 쪼갠 순서의 반대로 작은 값부터 병합해나가는 분할 정복 알고리즘의 일종이다.</w:t>
+      </w:r>
+    </w:p>
+    <w:p>
+      <w:pPr>
+        <w:rPr>
+          <w:color w:val="000000" w:themeColor="text1"/>
+        </w:rPr>
+      </w:pPr>
+      <w:r>
+        <w:rPr>
+          <w:color w:val="000000" w:themeColor="text1"/>
+        </w:rPr>
+        <w:t xml:space="preserve">* </w:t>
+      </w:r>
+      <w:r>
+        <w:rPr>
+          <w:rFonts w:hint="eastAsia"/>
+          <w:color w:val="000000" w:themeColor="text1"/>
+        </w:rPr>
+        <w:t>두</w:t>
+      </w:r>
+      <w:r>
+        <w:rPr>
+          <w:color w:val="000000" w:themeColor="text1"/>
+        </w:rPr>
+        <w:t xml:space="preserve"> 부분으로 쪼개는 데 O(logn) (이진탐색 참고)이고, 데이터 병합이 O(n)이므로, 정렬 상태와 무관하게 언제나 O(nlogn)이다. 데이터 크기만한 메모리가 더 필요한 게 단점이다.</w:t>
+      </w:r>
+    </w:p>
+    <w:p>
+      <w:pPr>
+        <w:rPr>
+          <w:rFonts w:hint="eastAsia"/>
+          <w:color w:val="000000" w:themeColor="text1"/>
+        </w:rPr>
+      </w:pPr>
     </w:p>
     <w:sectPr>
       <w:pgSz w:w="11906" w:h="16838"/>
@@ -2982,6 +6765,21 @@
     <w:semiHidden/>
     <w:unhideWhenUsed/>
   </w:style>
+  <w:style w:type="character" w:customStyle="1" w:styleId="mi">
+    <w:name w:val="mi"/>
+    <w:basedOn w:val="a0"/>
+    <w:rsid w:val="000E334E"/>
+  </w:style>
+  <w:style w:type="character" w:customStyle="1" w:styleId="mjxassistivemathml">
+    <w:name w:val="mjx_assistive_mathml"/>
+    <w:basedOn w:val="a0"/>
+    <w:rsid w:val="000E334E"/>
+  </w:style>
+  <w:style w:type="character" w:customStyle="1" w:styleId="mn">
+    <w:name w:val="mn"/>
+    <w:basedOn w:val="a0"/>
+    <w:rsid w:val="000E334E"/>
+  </w:style>
 </w:styles>
 </file>
 
@@ -3244,4 +7042,16 @@
     </a:ext>
   </a:extLst>
 </a:theme>
+</file>
+
+<file path=customXml/item1.xml><?xml version="1.0" encoding="utf-8"?>
+<b:Sources xmlns:b="http://schemas.openxmlformats.org/officeDocument/2006/bibliography" xmlns="http://schemas.openxmlformats.org/officeDocument/2006/bibliography" SelectedStyle="\APASixthEditionOfficeOnline.xsl" StyleName="APA" Version="6"/>
+</file>
+
+<file path=customXml/itemProps1.xml><?xml version="1.0" encoding="utf-8"?>
+<ds:datastoreItem xmlns:ds="http://schemas.openxmlformats.org/officeDocument/2006/customXml" ds:itemID="{EED091C3-E39B-4887-901F-CA0B69CAD015}">
+  <ds:schemaRefs>
+    <ds:schemaRef ds:uri="http://schemas.openxmlformats.org/officeDocument/2006/bibliography"/>
+  </ds:schemaRefs>
+</ds:datastoreItem>
 </file>
</xml_diff>